<commit_message>
Update Robotics controls diagram.docx
</commit_message>
<xml_diff>
--- a/notes/Robotics controls diagram.docx
+++ b/notes/Robotics controls diagram.docx
@@ -1,28 +1,29 @@
 
 <file path=word/document.xml><?xml version="1.0" encoding="utf-8"?>
-<w:document xmlns:mc="http://schemas.openxmlformats.org/markup-compatibility/2006" xmlns:o="urn:schemas-microsoft-com:office:office" xmlns:r="http://schemas.openxmlformats.org/officeDocument/2006/relationships" xmlns:m="http://schemas.openxmlformats.org/officeDocument/2006/math" xmlns:v="urn:schemas-microsoft-com:vml" xmlns:wp="http://schemas.openxmlformats.org/drawingml/2006/wordprocessingDrawing" xmlns:w10="urn:schemas-microsoft-com:office:word" xmlns:w="http://schemas.openxmlformats.org/wordprocessingml/2006/main" xmlns:wne="http://schemas.microsoft.com/office/word/2006/wordml" xmlns:sl="http://schemas.openxmlformats.org/schemaLibrary/2006/main" xmlns:a="http://schemas.openxmlformats.org/drawingml/2006/main" xmlns:pic="http://schemas.openxmlformats.org/drawingml/2006/picture" xmlns:c="http://schemas.openxmlformats.org/drawingml/2006/chart" xmlns:lc="http://schemas.openxmlformats.org/drawingml/2006/lockedCanvas" xmlns:dgm="http://schemas.openxmlformats.org/drawingml/2006/diagram" xmlns:wps="http://schemas.microsoft.com/office/word/2010/wordprocessingShape" xmlns:wpg="http://schemas.microsoft.com/office/word/2010/wordprocessingGroup" xmlns:w14="http://schemas.microsoft.com/office/word/2010/wordml" xmlns:w15="http://schemas.microsoft.com/office/word/2012/wordml">
+<w:document xmlns:wpc="http://schemas.microsoft.com/office/word/2010/wordprocessingCanvas" xmlns:mc="http://schemas.openxmlformats.org/markup-compatibility/2006" xmlns:o="urn:schemas-microsoft-com:office:office" xmlns:r="http://schemas.openxmlformats.org/officeDocument/2006/relationships" xmlns:m="http://schemas.openxmlformats.org/officeDocument/2006/math" xmlns:v="urn:schemas-microsoft-com:vml" xmlns:wp14="http://schemas.microsoft.com/office/word/2010/wordprocessingDrawing" xmlns:wp="http://schemas.openxmlformats.org/drawingml/2006/wordprocessingDrawing" xmlns:w10="urn:schemas-microsoft-com:office:word" xmlns:w="http://schemas.openxmlformats.org/wordprocessingml/2006/main" xmlns:w14="http://schemas.microsoft.com/office/word/2010/wordml" xmlns:w15="http://schemas.microsoft.com/office/word/2012/wordml" xmlns:wpg="http://schemas.microsoft.com/office/word/2010/wordprocessingGroup" xmlns:wpi="http://schemas.microsoft.com/office/word/2010/wordprocessingInk" xmlns:wne="http://schemas.microsoft.com/office/word/2006/wordml" xmlns:wps="http://schemas.microsoft.com/office/word/2010/wordprocessingShape" mc:Ignorable="w14 w15 wp14">
   <w:body>
     <w:p>
-      <w:pPr>
-        <w:rPr/>
-      </w:pPr>
       <w:r>
-        <w:rPr/>
+        <w:rPr>
+          <w:noProof/>
+          <w:lang w:val="en-US"/>
+        </w:rPr>
         <w:drawing>
-          <wp:inline distB="114300" distT="114300" distL="114300" distR="114300">
+          <wp:inline distT="114300" distB="114300" distL="114300" distR="114300">
             <wp:extent cx="5943600" cy="3340100"/>
-            <wp:effectExtent b="0" l="0" r="0" t="0"/>
+            <wp:effectExtent l="0" t="0" r="0" b="0"/>
             <wp:docPr id="2" name="image2.png"/>
-            <a:graphic>
+            <wp:cNvGraphicFramePr/>
+            <a:graphic xmlns:a="http://schemas.openxmlformats.org/drawingml/2006/main">
               <a:graphicData uri="http://schemas.openxmlformats.org/drawingml/2006/picture">
-                <pic:pic>
+                <pic:pic xmlns:pic="http://schemas.openxmlformats.org/drawingml/2006/picture">
                   <pic:nvPicPr>
                     <pic:cNvPr id="0" name="image2.png"/>
                     <pic:cNvPicPr preferRelativeResize="0"/>
                   </pic:nvPicPr>
                   <pic:blipFill>
-                    <a:blip r:embed="rId6"/>
-                    <a:srcRect b="0" l="0" r="0" t="0"/>
+                    <a:blip r:embed="rId5"/>
+                    <a:srcRect/>
                     <a:stretch>
                       <a:fillRect/>
                     </a:stretch>
@@ -32,7 +33,9 @@
                       <a:off x="0" y="0"/>
                       <a:ext cx="5943600" cy="3340100"/>
                     </a:xfrm>
-                    <a:prstGeom prst="rect"/>
+                    <a:prstGeom prst="rect">
+                      <a:avLst/>
+                    </a:prstGeom>
                     <a:ln/>
                   </pic:spPr>
                 </pic:pic>
@@ -41,64 +44,38 @@
           </wp:inline>
         </w:drawing>
       </w:r>
-      <w:r>
-        <w:rPr>
-          <w:rtl w:val="0"/>
-        </w:rPr>
-      </w:r>
     </w:p>
-    <w:p>
-      <w:pPr>
-        <w:rPr/>
-      </w:pPr>
-      <w:r>
-        <w:rPr>
-          <w:rtl w:val="0"/>
-        </w:rPr>
-      </w:r>
-    </w:p>
+    <w:p/>
     <w:tbl>
       <w:tblPr>
-        <w:tblStyle w:val="Table1"/>
-        <w:tblW w:w="9360.0" w:type="dxa"/>
-        <w:jc w:val="left"/>
-        <w:tblInd w:w="100.0" w:type="pct"/>
+        <w:tblStyle w:val="a"/>
+        <w:tblW w:w="9360" w:type="dxa"/>
         <w:tblBorders>
-          <w:top w:color="000000" w:space="0" w:sz="8" w:val="single"/>
-          <w:left w:color="000000" w:space="0" w:sz="8" w:val="single"/>
-          <w:bottom w:color="000000" w:space="0" w:sz="8" w:val="single"/>
-          <w:right w:color="000000" w:space="0" w:sz="8" w:val="single"/>
-          <w:insideH w:color="000000" w:space="0" w:sz="8" w:val="single"/>
-          <w:insideV w:color="000000" w:space="0" w:sz="8" w:val="single"/>
+          <w:top w:val="single" w:sz="8" w:space="0" w:color="000000"/>
+          <w:left w:val="single" w:sz="8" w:space="0" w:color="000000"/>
+          <w:bottom w:val="single" w:sz="8" w:space="0" w:color="000000"/>
+          <w:right w:val="single" w:sz="8" w:space="0" w:color="000000"/>
+          <w:insideH w:val="single" w:sz="8" w:space="0" w:color="000000"/>
+          <w:insideV w:val="single" w:sz="8" w:space="0" w:color="000000"/>
         </w:tblBorders>
         <w:tblLayout w:type="fixed"/>
-        <w:tblLook w:val="0600"/>
+        <w:tblLook w:val="0600" w:firstRow="0" w:lastRow="0" w:firstColumn="0" w:lastColumn="0" w:noHBand="1" w:noVBand="1"/>
       </w:tblPr>
       <w:tblGrid>
         <w:gridCol w:w="4680"/>
         <w:gridCol w:w="4680"/>
-        <w:tblGridChange w:id="0">
-          <w:tblGrid>
-            <w:gridCol w:w="4680"/>
-            <w:gridCol w:w="4680"/>
-          </w:tblGrid>
-        </w:tblGridChange>
       </w:tblGrid>
       <w:tr>
-        <w:trPr>
-          <w:cantSplit w:val="0"/>
-          <w:tblHeader w:val="0"/>
-        </w:trPr>
         <w:tc>
           <w:tcPr>
-            <w:shd w:fill="auto" w:val="clear"/>
+            <w:tcW w:w="4680" w:type="dxa"/>
+            <w:shd w:val="clear" w:color="auto" w:fill="auto"/>
             <w:tcMar>
-              <w:top w:w="100.0" w:type="dxa"/>
-              <w:left w:w="100.0" w:type="dxa"/>
-              <w:bottom w:w="100.0" w:type="dxa"/>
-              <w:right w:w="100.0" w:type="dxa"/>
+              <w:top w:w="100" w:type="dxa"/>
+              <w:left w:w="100" w:type="dxa"/>
+              <w:bottom w:w="100" w:type="dxa"/>
+              <w:right w:w="100" w:type="dxa"/>
             </w:tcMar>
-            <w:vAlign w:val="top"/>
           </w:tcPr>
           <w:p>
             <w:pPr>
@@ -106,13 +83,9 @@
                 <w:ilvl w:val="0"/>
                 <w:numId w:val="1"/>
               </w:numPr>
-              <w:ind w:left="720" w:hanging="360"/>
             </w:pPr>
             <w:r>
-              <w:rPr>
-                <w:rtl w:val="0"/>
-              </w:rPr>
-              <w:t xml:space="preserve">Nothing</w:t>
+              <w:t>Nothing</w:t>
             </w:r>
           </w:p>
           <w:p>
@@ -121,57 +94,28 @@
                 <w:ilvl w:val="0"/>
                 <w:numId w:val="1"/>
               </w:numPr>
-              <w:ind w:left="720" w:hanging="360"/>
             </w:pPr>
             <w:r>
-              <w:rPr>
-                <w:rtl w:val="0"/>
-              </w:rPr>
-              <w:t xml:space="preserve">D-pad:</w:t>
+              <w:t>D-pad:</w:t>
             </w:r>
           </w:p>
           <w:p>
-            <w:pPr>
-              <w:ind w:left="0" w:firstLine="0"/>
-              <w:rPr/>
-            </w:pPr>
             <w:r>
-              <w:rPr>
-                <w:rtl w:val="0"/>
-              </w:rPr>
               <w:t xml:space="preserve">           Up: Zero turret</w:t>
             </w:r>
           </w:p>
           <w:p>
-            <w:pPr>
-              <w:rPr/>
-            </w:pPr>
             <w:r>
-              <w:rPr>
-                <w:rtl w:val="0"/>
-              </w:rPr>
               <w:t xml:space="preserve">          Left: Turn 45 degrees left</w:t>
             </w:r>
           </w:p>
           <w:p>
-            <w:pPr>
-              <w:rPr/>
-            </w:pPr>
             <w:r>
-              <w:rPr>
-                <w:rtl w:val="0"/>
-              </w:rPr>
               <w:t xml:space="preserve">        Right: Turn 45 degrees right</w:t>
             </w:r>
           </w:p>
           <w:p>
-            <w:pPr>
-              <w:rPr/>
-            </w:pPr>
             <w:r>
-              <w:rPr>
-                <w:rtl w:val="0"/>
-              </w:rPr>
               <w:t xml:space="preserve">        Down: Nothing</w:t>
             </w:r>
           </w:p>
@@ -181,13 +125,9 @@
                 <w:ilvl w:val="0"/>
                 <w:numId w:val="1"/>
               </w:numPr>
-              <w:ind w:left="720" w:hanging="360"/>
             </w:pPr>
             <w:r>
-              <w:rPr>
-                <w:rtl w:val="0"/>
-              </w:rPr>
-              <w:t xml:space="preserve">Nothing</w:t>
+              <w:t>Nothing</w:t>
             </w:r>
           </w:p>
           <w:p>
@@ -196,13 +136,9 @@
                 <w:ilvl w:val="0"/>
                 <w:numId w:val="1"/>
               </w:numPr>
-              <w:ind w:left="720" w:hanging="360"/>
             </w:pPr>
             <w:r>
-              <w:rPr>
-                <w:rtl w:val="0"/>
-              </w:rPr>
-              <w:t xml:space="preserve">Nothing</w:t>
+              <w:t>Set shoot speed to pit shot</w:t>
             </w:r>
           </w:p>
           <w:p>
@@ -211,26 +147,22 @@
                 <w:ilvl w:val="0"/>
                 <w:numId w:val="1"/>
               </w:numPr>
-              <w:ind w:left="720" w:hanging="360"/>
             </w:pPr>
             <w:r>
-              <w:rPr>
-                <w:rtl w:val="0"/>
-              </w:rPr>
-              <w:t xml:space="preserve">Move turret counterclockwise</w:t>
+              <w:t>Move turret counterclockwise</w:t>
             </w:r>
           </w:p>
         </w:tc>
         <w:tc>
           <w:tcPr>
-            <w:shd w:fill="auto" w:val="clear"/>
+            <w:tcW w:w="4680" w:type="dxa"/>
+            <w:shd w:val="clear" w:color="auto" w:fill="auto"/>
             <w:tcMar>
-              <w:top w:w="100.0" w:type="dxa"/>
-              <w:left w:w="100.0" w:type="dxa"/>
-              <w:bottom w:w="100.0" w:type="dxa"/>
-              <w:right w:w="100.0" w:type="dxa"/>
+              <w:top w:w="100" w:type="dxa"/>
+              <w:left w:w="100" w:type="dxa"/>
+              <w:bottom w:w="100" w:type="dxa"/>
+              <w:right w:w="100" w:type="dxa"/>
             </w:tcMar>
-            <w:vAlign w:val="top"/>
           </w:tcPr>
           <w:p>
             <w:pPr>
@@ -238,13 +170,9 @@
                 <w:ilvl w:val="0"/>
                 <w:numId w:val="1"/>
               </w:numPr>
-              <w:ind w:left="720" w:hanging="360"/>
             </w:pPr>
             <w:r>
-              <w:rPr>
-                <w:rtl w:val="0"/>
-              </w:rPr>
-              <w:t xml:space="preserve">Hold to aim using camera vision</w:t>
+              <w:t>Hold to aim using camera vision</w:t>
             </w:r>
           </w:p>
           <w:p>
@@ -253,13 +181,9 @@
                 <w:ilvl w:val="0"/>
                 <w:numId w:val="1"/>
               </w:numPr>
-              <w:ind w:left="720" w:hanging="360"/>
             </w:pPr>
             <w:r>
-              <w:rPr>
-                <w:rtl w:val="0"/>
-              </w:rPr>
-              <w:t xml:space="preserve">Nothing</w:t>
+              <w:t>Nothing</w:t>
             </w:r>
           </w:p>
           <w:p>
@@ -268,13 +192,9 @@
                 <w:ilvl w:val="0"/>
                 <w:numId w:val="1"/>
               </w:numPr>
-              <w:ind w:left="720" w:hanging="360"/>
             </w:pPr>
             <w:r>
-              <w:rPr>
-                <w:rtl w:val="0"/>
-              </w:rPr>
-              <w:t xml:space="preserve">Nothing</w:t>
+              <w:t>Nothing</w:t>
             </w:r>
           </w:p>
           <w:p>
@@ -283,13 +203,14 @@
                 <w:ilvl w:val="0"/>
                 <w:numId w:val="1"/>
               </w:numPr>
-              <w:ind w:left="720" w:hanging="360"/>
             </w:pPr>
             <w:r>
-              <w:rPr>
-                <w:rtl w:val="0"/>
-              </w:rPr>
-              <w:t xml:space="preserve">Hold to shoot balls</w:t>
+              <w:t>Press</w:t>
+            </w:r>
+            <w:bookmarkStart w:id="0" w:name="_GoBack"/>
+            <w:bookmarkEnd w:id="0"/>
+            <w:r>
+              <w:t xml:space="preserve"> to shoot balls</w:t>
             </w:r>
           </w:p>
           <w:p>
@@ -298,100 +219,64 @@
                 <w:ilvl w:val="0"/>
                 <w:numId w:val="1"/>
               </w:numPr>
-              <w:ind w:left="720" w:hanging="360"/>
             </w:pPr>
             <w:r>
-              <w:rPr>
-                <w:rtl w:val="0"/>
-              </w:rPr>
-              <w:t xml:space="preserve">Move turret clockwise</w:t>
+              <w:t>Move turret clockwise</w:t>
             </w:r>
           </w:p>
           <w:p>
-            <w:pPr>
-              <w:rPr/>
-            </w:pPr>
             <w:r>
-              <w:rPr>
-                <w:rtl w:val="0"/>
-              </w:rPr>
               <w:t xml:space="preserve">      Y:  Set shoot speed to far shot</w:t>
             </w:r>
           </w:p>
           <w:p>
-            <w:pPr>
-              <w:rPr/>
-            </w:pPr>
             <w:r>
-              <w:rPr>
-                <w:rtl w:val="0"/>
-              </w:rPr>
               <w:t xml:space="preserve">      B:  Set shoot speed to medium shot</w:t>
             </w:r>
           </w:p>
           <w:p>
-            <w:pPr>
-              <w:rPr/>
-            </w:pPr>
             <w:r>
-              <w:rPr>
-                <w:rtl w:val="0"/>
-              </w:rPr>
               <w:t xml:space="preserve">      A:  Set shoot speed to short shot</w:t>
             </w:r>
           </w:p>
           <w:p>
-            <w:pPr>
-              <w:rPr/>
-            </w:pPr>
             <w:r>
-              <w:rPr>
-                <w:rtl w:val="0"/>
-              </w:rPr>
               <w:t xml:space="preserve">      X:  Set shoot speed using vision</w:t>
             </w:r>
           </w:p>
         </w:tc>
       </w:tr>
     </w:tbl>
+    <w:p/>
     <w:p>
-      <w:pPr>
-        <w:rPr/>
-      </w:pPr>
       <w:r>
         <w:rPr>
-          <w:rtl w:val="0"/>
+          <w:noProof/>
+          <w:lang w:val="en-US"/>
         </w:rPr>
-      </w:r>
-    </w:p>
-    <w:p>
-      <w:pPr>
-        <w:rPr/>
-      </w:pPr>
-      <w:r>
-        <w:rPr/>
         <mc:AlternateContent>
           <mc:Choice Requires="wpg">
             <w:drawing>
-              <wp:inline distB="114300" distT="114300" distL="114300" distR="114300">
+              <wp:inline distT="114300" distB="114300" distL="114300" distR="114300">
                 <wp:extent cx="6468303" cy="2369576"/>
-                <wp:effectExtent b="0" l="0" r="0" t="0"/>
-                <wp:docPr id="1" name=""/>
-                <a:graphic>
+                <wp:effectExtent l="0" t="0" r="0" b="0"/>
+                <wp:docPr id="1" name="Group 1"/>
+                <wp:cNvGraphicFramePr/>
+                <a:graphic xmlns:a="http://schemas.openxmlformats.org/drawingml/2006/main">
                   <a:graphicData uri="http://schemas.microsoft.com/office/word/2010/wordprocessingGroup">
                     <wpg:wgp>
                       <wpg:cNvGrpSpPr/>
                       <wpg:grpSpPr>
                         <a:xfrm>
-                          <a:off x="0" y="536375"/>
+                          <a:off x="0" y="0"/>
                           <a:ext cx="6468303" cy="2369576"/>
                           <a:chOff x="0" y="536375"/>
                           <a:chExt cx="6723925" cy="2452075"/>
                         </a:xfrm>
                       </wpg:grpSpPr>
                       <wps:wsp>
+                        <wps:cNvPr id="3" name="Rectangle 3"/>
                         <wps:cNvSpPr/>
-                        <wps:cNvPr id="2" name="Shape 2"/>
                         <wps:spPr>
                           <a:xfrm>
                             <a:off x="919500" y="536375"/>
@@ -403,35 +288,33 @@
                           <a:solidFill>
                             <a:srgbClr val="FCE5CD"/>
                           </a:solidFill>
-                          <a:ln cap="flat" cmpd="sng" w="9525">
+                          <a:ln w="9525" cap="flat" cmpd="sng">
                             <a:solidFill>
                               <a:srgbClr val="000000"/>
                             </a:solidFill>
                             <a:prstDash val="solid"/>
                             <a:round/>
-                            <a:headEnd len="sm" w="sm" type="none"/>
-                            <a:tailEnd len="sm" w="sm" type="none"/>
+                            <a:headEnd type="none" w="sm" len="sm"/>
+                            <a:tailEnd type="none" w="sm" len="sm"/>
                           </a:ln>
                         </wps:spPr>
                         <wps:txbx>
                           <w:txbxContent>
                             <w:p>
                               <w:pPr>
-                                <w:spacing w:after="0" w:before="0" w:line="240"/>
-                                <w:ind w:left="0" w:right="0" w:firstLine="0"/>
-                                <w:jc w:val="left"/>
+                                <w:spacing w:line="240" w:lineRule="auto"/>
                                 <w:textDirection w:val="btLr"/>
                               </w:pPr>
                             </w:p>
                           </w:txbxContent>
                         </wps:txbx>
-                        <wps:bodyPr anchorCtr="0" anchor="ctr" bIns="91425" lIns="91425" spcFirstLastPara="1" rIns="91425" wrap="square" tIns="91425">
+                        <wps:bodyPr spcFirstLastPara="1" wrap="square" lIns="91425" tIns="91425" rIns="91425" bIns="91425" anchor="ctr" anchorCtr="0">
                           <a:noAutofit/>
                         </wps:bodyPr>
                       </wps:wsp>
                       <wps:wsp>
+                        <wps:cNvPr id="4" name="Rectangle 4"/>
                         <wps:cNvSpPr/>
-                        <wps:cNvPr id="3" name="Shape 3"/>
                         <wps:spPr>
                           <a:xfrm>
                             <a:off x="4184775" y="1197325"/>
@@ -443,35 +326,33 @@
                           <a:solidFill>
                             <a:srgbClr val="666666"/>
                           </a:solidFill>
-                          <a:ln cap="flat" cmpd="sng" w="9525">
+                          <a:ln w="9525" cap="flat" cmpd="sng">
                             <a:solidFill>
                               <a:srgbClr val="000000"/>
                             </a:solidFill>
                             <a:prstDash val="solid"/>
                             <a:round/>
-                            <a:headEnd len="sm" w="sm" type="none"/>
-                            <a:tailEnd len="sm" w="sm" type="none"/>
+                            <a:headEnd type="none" w="sm" len="sm"/>
+                            <a:tailEnd type="none" w="sm" len="sm"/>
                           </a:ln>
                         </wps:spPr>
                         <wps:txbx>
                           <w:txbxContent>
                             <w:p>
                               <w:pPr>
-                                <w:spacing w:after="0" w:before="0" w:line="240"/>
-                                <w:ind w:left="0" w:right="0" w:firstLine="0"/>
-                                <w:jc w:val="left"/>
+                                <w:spacing w:line="240" w:lineRule="auto"/>
                                 <w:textDirection w:val="btLr"/>
                               </w:pPr>
                             </w:p>
                           </w:txbxContent>
                         </wps:txbx>
-                        <wps:bodyPr anchorCtr="0" anchor="ctr" bIns="91425" lIns="91425" spcFirstLastPara="1" rIns="91425" wrap="square" tIns="91425">
+                        <wps:bodyPr spcFirstLastPara="1" wrap="square" lIns="91425" tIns="91425" rIns="91425" bIns="91425" anchor="ctr" anchorCtr="0">
                           <a:noAutofit/>
                         </wps:bodyPr>
                       </wps:wsp>
                       <wps:wsp>
+                        <wps:cNvPr id="5" name="Rectangle 5"/>
                         <wps:cNvSpPr/>
-                        <wps:cNvPr id="4" name="Shape 4"/>
                         <wps:spPr>
                           <a:xfrm>
                             <a:off x="1522900" y="1197325"/>
@@ -483,35 +364,33 @@
                           <a:solidFill>
                             <a:srgbClr val="666666"/>
                           </a:solidFill>
-                          <a:ln cap="flat" cmpd="sng" w="9525">
+                          <a:ln w="9525" cap="flat" cmpd="sng">
                             <a:solidFill>
                               <a:srgbClr val="000000"/>
                             </a:solidFill>
                             <a:prstDash val="solid"/>
                             <a:round/>
-                            <a:headEnd len="sm" w="sm" type="none"/>
-                            <a:tailEnd len="sm" w="sm" type="none"/>
+                            <a:headEnd type="none" w="sm" len="sm"/>
+                            <a:tailEnd type="none" w="sm" len="sm"/>
                           </a:ln>
                         </wps:spPr>
                         <wps:txbx>
                           <w:txbxContent>
                             <w:p>
                               <w:pPr>
-                                <w:spacing w:after="0" w:before="0" w:line="240"/>
-                                <w:ind w:left="0" w:right="0" w:firstLine="0"/>
-                                <w:jc w:val="left"/>
+                                <w:spacing w:line="240" w:lineRule="auto"/>
                                 <w:textDirection w:val="btLr"/>
                               </w:pPr>
                             </w:p>
                           </w:txbxContent>
                         </wps:txbx>
-                        <wps:bodyPr anchorCtr="0" anchor="ctr" bIns="91425" lIns="91425" spcFirstLastPara="1" rIns="91425" wrap="square" tIns="91425">
+                        <wps:bodyPr spcFirstLastPara="1" wrap="square" lIns="91425" tIns="91425" rIns="91425" bIns="91425" anchor="ctr" anchorCtr="0">
                           <a:noAutofit/>
                         </wps:bodyPr>
                       </wps:wsp>
                       <wps:wsp>
+                        <wps:cNvPr id="6" name="Rectangle 6"/>
                         <wps:cNvSpPr/>
-                        <wps:cNvPr id="5" name="Shape 5"/>
                         <wps:spPr>
                           <a:xfrm>
                             <a:off x="919500" y="2571750"/>
@@ -523,35 +402,33 @@
                           <a:solidFill>
                             <a:srgbClr val="CFE2F3"/>
                           </a:solidFill>
-                          <a:ln cap="flat" cmpd="sng" w="9525">
+                          <a:ln w="9525" cap="flat" cmpd="sng">
                             <a:solidFill>
                               <a:srgbClr val="000000"/>
                             </a:solidFill>
                             <a:prstDash val="solid"/>
                             <a:round/>
-                            <a:headEnd len="sm" w="sm" type="none"/>
-                            <a:tailEnd len="sm" w="sm" type="none"/>
+                            <a:headEnd type="none" w="sm" len="sm"/>
+                            <a:tailEnd type="none" w="sm" len="sm"/>
                           </a:ln>
                         </wps:spPr>
                         <wps:txbx>
                           <w:txbxContent>
                             <w:p>
                               <w:pPr>
-                                <w:spacing w:after="0" w:before="0" w:line="240"/>
-                                <w:ind w:left="0" w:right="0" w:firstLine="0"/>
-                                <w:jc w:val="left"/>
+                                <w:spacing w:line="240" w:lineRule="auto"/>
                                 <w:textDirection w:val="btLr"/>
                               </w:pPr>
                             </w:p>
                           </w:txbxContent>
                         </wps:txbx>
-                        <wps:bodyPr anchorCtr="0" anchor="ctr" bIns="91425" lIns="91425" spcFirstLastPara="1" rIns="91425" wrap="square" tIns="91425">
+                        <wps:bodyPr spcFirstLastPara="1" wrap="square" lIns="91425" tIns="91425" rIns="91425" bIns="91425" anchor="ctr" anchorCtr="0">
                           <a:noAutofit/>
                         </wps:bodyPr>
                       </wps:wsp>
                       <wps:wsp>
+                        <wps:cNvPr id="7" name="Rectangle 7"/>
                         <wps:cNvSpPr/>
-                        <wps:cNvPr id="6" name="Shape 6"/>
                         <wps:spPr>
                           <a:xfrm>
                             <a:off x="1015300" y="2571750"/>
@@ -571,21 +448,19 @@
                           <w:txbxContent>
                             <w:p>
                               <w:pPr>
-                                <w:spacing w:after="0" w:before="0" w:line="240"/>
-                                <w:ind w:left="0" w:right="0" w:firstLine="0"/>
-                                <w:jc w:val="left"/>
+                                <w:spacing w:line="240" w:lineRule="auto"/>
                                 <w:textDirection w:val="btLr"/>
                               </w:pPr>
                             </w:p>
                           </w:txbxContent>
                         </wps:txbx>
-                        <wps:bodyPr anchorCtr="0" anchor="ctr" bIns="91425" lIns="91425" spcFirstLastPara="1" rIns="91425" wrap="square" tIns="91425">
+                        <wps:bodyPr spcFirstLastPara="1" wrap="square" lIns="91425" tIns="91425" rIns="91425" bIns="91425" anchor="ctr" anchorCtr="0">
                           <a:noAutofit/>
                         </wps:bodyPr>
                       </wps:wsp>
                       <wps:wsp>
+                        <wps:cNvPr id="8" name="Rectangle 8"/>
                         <wps:cNvSpPr/>
-                        <wps:cNvPr id="7" name="Shape 7"/>
                         <wps:spPr>
                           <a:xfrm>
                             <a:off x="4797825" y="2571750"/>
@@ -605,21 +480,19 @@
                           <w:txbxContent>
                             <w:p>
                               <w:pPr>
-                                <w:spacing w:after="0" w:before="0" w:line="240"/>
-                                <w:ind w:left="0" w:right="0" w:firstLine="0"/>
-                                <w:jc w:val="left"/>
+                                <w:spacing w:line="240" w:lineRule="auto"/>
                                 <w:textDirection w:val="btLr"/>
                               </w:pPr>
                             </w:p>
                           </w:txbxContent>
                         </wps:txbx>
-                        <wps:bodyPr anchorCtr="0" anchor="ctr" bIns="91425" lIns="91425" spcFirstLastPara="1" rIns="91425" wrap="square" tIns="91425">
+                        <wps:bodyPr spcFirstLastPara="1" wrap="square" lIns="91425" tIns="91425" rIns="91425" bIns="91425" anchor="ctr" anchorCtr="0">
                           <a:noAutofit/>
                         </wps:bodyPr>
                       </wps:wsp>
                       <wps:wsp>
+                        <wps:cNvPr id="9" name="Oval 9"/>
                         <wps:cNvSpPr/>
-                        <wps:cNvPr id="8" name="Shape 8"/>
                         <wps:spPr>
                           <a:xfrm>
                             <a:off x="1561150" y="1235575"/>
@@ -631,35 +504,33 @@
                           <a:solidFill>
                             <a:srgbClr val="999999"/>
                           </a:solidFill>
-                          <a:ln cap="flat" cmpd="sng" w="9525">
+                          <a:ln w="9525" cap="flat" cmpd="sng">
                             <a:solidFill>
                               <a:srgbClr val="000000"/>
                             </a:solidFill>
                             <a:prstDash val="solid"/>
                             <a:round/>
-                            <a:headEnd len="sm" w="sm" type="none"/>
-                            <a:tailEnd len="sm" w="sm" type="none"/>
+                            <a:headEnd type="none" w="sm" len="sm"/>
+                            <a:tailEnd type="none" w="sm" len="sm"/>
                           </a:ln>
                         </wps:spPr>
                         <wps:txbx>
                           <w:txbxContent>
                             <w:p>
                               <w:pPr>
-                                <w:spacing w:after="0" w:before="0" w:line="240"/>
-                                <w:ind w:left="0" w:right="0" w:firstLine="0"/>
-                                <w:jc w:val="left"/>
+                                <w:spacing w:line="240" w:lineRule="auto"/>
                                 <w:textDirection w:val="btLr"/>
                               </w:pPr>
                             </w:p>
                           </w:txbxContent>
                         </wps:txbx>
-                        <wps:bodyPr anchorCtr="0" anchor="ctr" bIns="91425" lIns="91425" spcFirstLastPara="1" rIns="91425" wrap="square" tIns="91425">
+                        <wps:bodyPr spcFirstLastPara="1" wrap="square" lIns="91425" tIns="91425" rIns="91425" bIns="91425" anchor="ctr" anchorCtr="0">
                           <a:noAutofit/>
                         </wps:bodyPr>
                       </wps:wsp>
                       <wps:wsp>
+                        <wps:cNvPr id="10" name="Oval 10"/>
                         <wps:cNvSpPr/>
-                        <wps:cNvPr id="9" name="Shape 9"/>
                         <wps:spPr>
                           <a:xfrm>
                             <a:off x="4223025" y="1235575"/>
@@ -671,35 +542,33 @@
                           <a:solidFill>
                             <a:srgbClr val="999999"/>
                           </a:solidFill>
-                          <a:ln cap="flat" cmpd="sng" w="9525">
+                          <a:ln w="9525" cap="flat" cmpd="sng">
                             <a:solidFill>
                               <a:srgbClr val="000000"/>
                             </a:solidFill>
                             <a:prstDash val="solid"/>
                             <a:round/>
-                            <a:headEnd len="sm" w="sm" type="none"/>
-                            <a:tailEnd len="sm" w="sm" type="none"/>
+                            <a:headEnd type="none" w="sm" len="sm"/>
+                            <a:tailEnd type="none" w="sm" len="sm"/>
                           </a:ln>
                         </wps:spPr>
                         <wps:txbx>
                           <w:txbxContent>
                             <w:p>
                               <w:pPr>
-                                <w:spacing w:after="0" w:before="0" w:line="240"/>
-                                <w:ind w:left="0" w:right="0" w:firstLine="0"/>
-                                <w:jc w:val="left"/>
+                                <w:spacing w:line="240" w:lineRule="auto"/>
                                 <w:textDirection w:val="btLr"/>
                               </w:pPr>
                             </w:p>
                           </w:txbxContent>
                         </wps:txbx>
-                        <wps:bodyPr anchorCtr="0" anchor="ctr" bIns="91425" lIns="91425" spcFirstLastPara="1" rIns="91425" wrap="square" tIns="91425">
+                        <wps:bodyPr spcFirstLastPara="1" wrap="square" lIns="91425" tIns="91425" rIns="91425" bIns="91425" anchor="ctr" anchorCtr="0">
                           <a:noAutofit/>
                         </wps:bodyPr>
                       </wps:wsp>
                       <wps:wsp>
+                        <wps:cNvPr id="11" name="Rounded Rectangle 11"/>
                         <wps:cNvSpPr/>
-                        <wps:cNvPr id="10" name="Shape 10"/>
                         <wps:spPr>
                           <a:xfrm>
                             <a:off x="1748250" y="1410325"/>
@@ -707,41 +576,39 @@
                           </a:xfrm>
                           <a:prstGeom prst="roundRect">
                             <a:avLst>
-                              <a:gd fmla="val 16667" name="adj"/>
+                              <a:gd name="adj" fmla="val 16667"/>
                             </a:avLst>
                           </a:prstGeom>
                           <a:solidFill>
                             <a:srgbClr val="666666"/>
                           </a:solidFill>
-                          <a:ln cap="flat" cmpd="sng" w="9525">
+                          <a:ln w="9525" cap="flat" cmpd="sng">
                             <a:solidFill>
                               <a:srgbClr val="000000"/>
                             </a:solidFill>
                             <a:prstDash val="solid"/>
                             <a:round/>
-                            <a:headEnd len="sm" w="sm" type="none"/>
-                            <a:tailEnd len="sm" w="sm" type="none"/>
+                            <a:headEnd type="none" w="sm" len="sm"/>
+                            <a:tailEnd type="none" w="sm" len="sm"/>
                           </a:ln>
                         </wps:spPr>
                         <wps:txbx>
                           <w:txbxContent>
                             <w:p>
                               <w:pPr>
-                                <w:spacing w:after="0" w:before="0" w:line="240"/>
-                                <w:ind w:left="0" w:right="0" w:firstLine="0"/>
-                                <w:jc w:val="left"/>
+                                <w:spacing w:line="240" w:lineRule="auto"/>
                                 <w:textDirection w:val="btLr"/>
                               </w:pPr>
                             </w:p>
                           </w:txbxContent>
                         </wps:txbx>
-                        <wps:bodyPr anchorCtr="0" anchor="ctr" bIns="91425" lIns="91425" spcFirstLastPara="1" rIns="91425" wrap="square" tIns="91425">
+                        <wps:bodyPr spcFirstLastPara="1" wrap="square" lIns="91425" tIns="91425" rIns="91425" bIns="91425" anchor="ctr" anchorCtr="0">
                           <a:noAutofit/>
                         </wps:bodyPr>
                       </wps:wsp>
                       <wps:wsp>
+                        <wps:cNvPr id="12" name="Rounded Rectangle 12"/>
                         <wps:cNvSpPr/>
-                        <wps:cNvPr id="11" name="Shape 11"/>
                         <wps:spPr>
                           <a:xfrm>
                             <a:off x="1881646" y="1410325"/>
@@ -749,41 +616,39 @@
                           </a:xfrm>
                           <a:prstGeom prst="roundRect">
                             <a:avLst>
-                              <a:gd fmla="val 16667" name="adj"/>
+                              <a:gd name="adj" fmla="val 16667"/>
                             </a:avLst>
                           </a:prstGeom>
                           <a:solidFill>
                             <a:srgbClr val="666666"/>
                           </a:solidFill>
-                          <a:ln cap="flat" cmpd="sng" w="9525">
+                          <a:ln w="9525" cap="flat" cmpd="sng">
                             <a:solidFill>
                               <a:srgbClr val="000000"/>
                             </a:solidFill>
                             <a:prstDash val="solid"/>
                             <a:round/>
-                            <a:headEnd len="sm" w="sm" type="none"/>
-                            <a:tailEnd len="sm" w="sm" type="none"/>
+                            <a:headEnd type="none" w="sm" len="sm"/>
+                            <a:tailEnd type="none" w="sm" len="sm"/>
                           </a:ln>
                         </wps:spPr>
                         <wps:txbx>
                           <w:txbxContent>
                             <w:p>
                               <w:pPr>
-                                <w:spacing w:after="0" w:before="0" w:line="240"/>
-                                <w:ind w:left="0" w:right="0" w:firstLine="0"/>
-                                <w:jc w:val="left"/>
+                                <w:spacing w:line="240" w:lineRule="auto"/>
                                 <w:textDirection w:val="btLr"/>
                               </w:pPr>
                             </w:p>
                           </w:txbxContent>
                         </wps:txbx>
-                        <wps:bodyPr anchorCtr="0" anchor="ctr" bIns="91425" lIns="91425" spcFirstLastPara="1" rIns="91425" wrap="square" tIns="91425">
+                        <wps:bodyPr spcFirstLastPara="1" wrap="square" lIns="91425" tIns="91425" rIns="91425" bIns="91425" anchor="ctr" anchorCtr="0">
                           <a:noAutofit/>
                         </wps:bodyPr>
                       </wps:wsp>
                       <wps:wsp>
+                        <wps:cNvPr id="13" name="Rounded Rectangle 13"/>
                         <wps:cNvSpPr/>
-                        <wps:cNvPr id="12" name="Shape 12"/>
                         <wps:spPr>
                           <a:xfrm>
                             <a:off x="4410123" y="1398425"/>
@@ -791,41 +656,39 @@
                           </a:xfrm>
                           <a:prstGeom prst="roundRect">
                             <a:avLst>
-                              <a:gd fmla="val 16667" name="adj"/>
+                              <a:gd name="adj" fmla="val 16667"/>
                             </a:avLst>
                           </a:prstGeom>
                           <a:solidFill>
                             <a:srgbClr val="666666"/>
                           </a:solidFill>
-                          <a:ln cap="flat" cmpd="sng" w="9525">
+                          <a:ln w="9525" cap="flat" cmpd="sng">
                             <a:solidFill>
                               <a:srgbClr val="000000"/>
                             </a:solidFill>
                             <a:prstDash val="solid"/>
                             <a:round/>
-                            <a:headEnd len="sm" w="sm" type="none"/>
-                            <a:tailEnd len="sm" w="sm" type="none"/>
+                            <a:headEnd type="none" w="sm" len="sm"/>
+                            <a:tailEnd type="none" w="sm" len="sm"/>
                           </a:ln>
                         </wps:spPr>
                         <wps:txbx>
                           <w:txbxContent>
                             <w:p>
                               <w:pPr>
-                                <w:spacing w:after="0" w:before="0" w:line="240"/>
-                                <w:ind w:left="0" w:right="0" w:firstLine="0"/>
-                                <w:jc w:val="left"/>
+                                <w:spacing w:line="240" w:lineRule="auto"/>
                                 <w:textDirection w:val="btLr"/>
                               </w:pPr>
                             </w:p>
                           </w:txbxContent>
                         </wps:txbx>
-                        <wps:bodyPr anchorCtr="0" anchor="ctr" bIns="91425" lIns="91425" spcFirstLastPara="1" rIns="91425" wrap="square" tIns="91425">
+                        <wps:bodyPr spcFirstLastPara="1" wrap="square" lIns="91425" tIns="91425" rIns="91425" bIns="91425" anchor="ctr" anchorCtr="0">
                           <a:noAutofit/>
                         </wps:bodyPr>
                       </wps:wsp>
                       <wps:wsp>
+                        <wps:cNvPr id="14" name="Rounded Rectangle 14"/>
                         <wps:cNvSpPr/>
-                        <wps:cNvPr id="13" name="Shape 13"/>
                         <wps:spPr>
                           <a:xfrm>
                             <a:off x="4543519" y="1398425"/>
@@ -833,39 +696,38 @@
                           </a:xfrm>
                           <a:prstGeom prst="roundRect">
                             <a:avLst>
-                              <a:gd fmla="val 16667" name="adj"/>
+                              <a:gd name="adj" fmla="val 16667"/>
                             </a:avLst>
                           </a:prstGeom>
                           <a:solidFill>
                             <a:srgbClr val="666666"/>
                           </a:solidFill>
-                          <a:ln cap="flat" cmpd="sng" w="9525">
+                          <a:ln w="9525" cap="flat" cmpd="sng">
                             <a:solidFill>
                               <a:srgbClr val="000000"/>
                             </a:solidFill>
                             <a:prstDash val="solid"/>
                             <a:round/>
-                            <a:headEnd len="sm" w="sm" type="none"/>
-                            <a:tailEnd len="sm" w="sm" type="none"/>
+                            <a:headEnd type="none" w="sm" len="sm"/>
+                            <a:tailEnd type="none" w="sm" len="sm"/>
                           </a:ln>
                         </wps:spPr>
                         <wps:txbx>
                           <w:txbxContent>
                             <w:p>
                               <w:pPr>
-                                <w:spacing w:after="0" w:before="0" w:line="240"/>
-                                <w:ind w:left="0" w:right="0" w:firstLine="0"/>
-                                <w:jc w:val="left"/>
+                                <w:spacing w:line="240" w:lineRule="auto"/>
                                 <w:textDirection w:val="btLr"/>
                               </w:pPr>
                             </w:p>
                           </w:txbxContent>
                         </wps:txbx>
-                        <wps:bodyPr anchorCtr="0" anchor="ctr" bIns="91425" lIns="91425" spcFirstLastPara="1" rIns="91425" wrap="square" tIns="91425">
+                        <wps:bodyPr spcFirstLastPara="1" wrap="square" lIns="91425" tIns="91425" rIns="91425" bIns="91425" anchor="ctr" anchorCtr="0">
                           <a:noAutofit/>
                         </wps:bodyPr>
                       </wps:wsp>
                       <wps:wsp>
+                        <wps:cNvPr id="15" name="Straight Arrow Connector 15"/>
                         <wps:cNvCnPr/>
                         <wps:spPr>
                           <a:xfrm rot="10800000">
@@ -876,21 +738,20 @@
                             <a:avLst/>
                           </a:prstGeom>
                           <a:noFill/>
-                          <a:ln cap="flat" cmpd="sng" w="28575">
+                          <a:ln w="28575" cap="flat" cmpd="sng">
                             <a:solidFill>
                               <a:srgbClr val="000000"/>
                             </a:solidFill>
                             <a:prstDash val="solid"/>
                             <a:round/>
-                            <a:headEnd len="med" w="med" type="none"/>
-                            <a:tailEnd len="med" w="med" type="triangle"/>
-                          </a:ln>
-                        </wps:spPr>
-                        <wps:bodyPr anchorCtr="0" anchor="ctr" bIns="91425" lIns="91425" spcFirstLastPara="1" rIns="91425" wrap="square" tIns="91425">
-                          <a:noAutofit/>
-                        </wps:bodyPr>
-                      </wps:wsp>
-                      <wps:wsp>
+                            <a:headEnd type="none" w="med" len="med"/>
+                            <a:tailEnd type="triangle" w="med" len="med"/>
+                          </a:ln>
+                        </wps:spPr>
+                        <wps:bodyPr/>
+                      </wps:wsp>
+                      <wps:wsp>
+                        <wps:cNvPr id="16" name="Straight Arrow Connector 16"/>
                         <wps:cNvCnPr/>
                         <wps:spPr>
                           <a:xfrm>
@@ -901,23 +762,21 @@
                             <a:avLst/>
                           </a:prstGeom>
                           <a:noFill/>
-                          <a:ln cap="flat" cmpd="sng" w="28575">
+                          <a:ln w="28575" cap="flat" cmpd="sng">
                             <a:solidFill>
                               <a:srgbClr val="000000"/>
                             </a:solidFill>
                             <a:prstDash val="solid"/>
                             <a:round/>
-                            <a:headEnd len="med" w="med" type="none"/>
-                            <a:tailEnd len="med" w="med" type="triangle"/>
-                          </a:ln>
-                        </wps:spPr>
-                        <wps:bodyPr anchorCtr="0" anchor="ctr" bIns="91425" lIns="91425" spcFirstLastPara="1" rIns="91425" wrap="square" tIns="91425">
-                          <a:noAutofit/>
-                        </wps:bodyPr>
-                      </wps:wsp>
-                      <wps:wsp>
+                            <a:headEnd type="none" w="med" len="med"/>
+                            <a:tailEnd type="triangle" w="med" len="med"/>
+                          </a:ln>
+                        </wps:spPr>
+                        <wps:bodyPr/>
+                      </wps:wsp>
+                      <wps:wsp>
+                        <wps:cNvPr id="17" name="Text Box 17"/>
                         <wps:cNvSpPr txBox="1"/>
-                        <wps:cNvPr id="16" name="Shape 16"/>
                         <wps:spPr>
                           <a:xfrm>
                             <a:off x="3710125" y="825775"/>
@@ -935,34 +794,26 @@
                           <w:txbxContent>
                             <w:p>
                               <w:pPr>
-                                <w:spacing w:after="0" w:before="0" w:line="240"/>
-                                <w:ind w:left="0" w:right="0" w:firstLine="0"/>
-                                <w:jc w:val="left"/>
+                                <w:spacing w:line="240" w:lineRule="auto"/>
                                 <w:textDirection w:val="btLr"/>
                               </w:pPr>
                               <w:r>
                                 <w:rPr>
-                                  <w:rFonts w:ascii="Arial" w:cs="Arial" w:eastAsia="Arial" w:hAnsi="Arial"/>
-                                  <w:b w:val="0"/>
-                                  <w:i w:val="0"/>
-                                  <w:smallCaps w:val="0"/>
-                                  <w:strike w:val="0"/>
                                   <w:color w:val="000000"/>
                                   <w:sz w:val="28"/>
-                                  <w:vertAlign w:val="baseline"/>
                                 </w:rPr>
-                                <w:t xml:space="preserve">Forward</w:t>
+                                <w:t>Forward</w:t>
                               </w:r>
                             </w:p>
                           </w:txbxContent>
                         </wps:txbx>
-                        <wps:bodyPr anchorCtr="0" anchor="t" bIns="91425" lIns="91425" spcFirstLastPara="1" rIns="91425" wrap="square" tIns="91425">
+                        <wps:bodyPr spcFirstLastPara="1" wrap="square" lIns="91425" tIns="91425" rIns="91425" bIns="91425" anchor="t" anchorCtr="0">
                           <a:spAutoFit/>
                         </wps:bodyPr>
                       </wps:wsp>
                       <wps:wsp>
+                        <wps:cNvPr id="18" name="Text Box 18"/>
                         <wps:cNvSpPr txBox="1"/>
-                        <wps:cNvPr id="17" name="Shape 17"/>
                         <wps:spPr>
                           <a:xfrm>
                             <a:off x="3566425" y="1810375"/>
@@ -980,32 +831,25 @@
                           <w:txbxContent>
                             <w:p>
                               <w:pPr>
-                                <w:spacing w:after="0" w:before="0" w:line="240"/>
-                                <w:ind w:left="0" w:right="0" w:firstLine="0"/>
-                                <w:jc w:val="left"/>
+                                <w:spacing w:line="240" w:lineRule="auto"/>
                                 <w:textDirection w:val="btLr"/>
                               </w:pPr>
                               <w:r>
                                 <w:rPr>
-                                  <w:rFonts w:ascii="Arial" w:cs="Arial" w:eastAsia="Arial" w:hAnsi="Arial"/>
-                                  <w:b w:val="0"/>
-                                  <w:i w:val="0"/>
-                                  <w:smallCaps w:val="0"/>
-                                  <w:strike w:val="0"/>
                                   <w:color w:val="000000"/>
                                   <w:sz w:val="28"/>
-                                  <w:vertAlign w:val="baseline"/>
                                 </w:rPr>
-                                <w:t xml:space="preserve">Backward</w:t>
+                                <w:t>Backward</w:t>
                               </w:r>
                             </w:p>
                           </w:txbxContent>
                         </wps:txbx>
-                        <wps:bodyPr anchorCtr="0" anchor="t" bIns="91425" lIns="91425" spcFirstLastPara="1" rIns="91425" wrap="square" tIns="91425">
+                        <wps:bodyPr spcFirstLastPara="1" wrap="square" lIns="91425" tIns="91425" rIns="91425" bIns="91425" anchor="t" anchorCtr="0">
                           <a:spAutoFit/>
                         </wps:bodyPr>
                       </wps:wsp>
                       <wps:wsp>
+                        <wps:cNvPr id="19" name="Straight Arrow Connector 19"/>
                         <wps:cNvCnPr/>
                         <wps:spPr>
                           <a:xfrm>
@@ -1016,21 +860,20 @@
                             <a:avLst/>
                           </a:prstGeom>
                           <a:noFill/>
-                          <a:ln cap="flat" cmpd="sng" w="28575">
+                          <a:ln w="28575" cap="flat" cmpd="sng">
                             <a:solidFill>
                               <a:srgbClr val="000000"/>
                             </a:solidFill>
                             <a:prstDash val="solid"/>
                             <a:round/>
-                            <a:headEnd len="med" w="med" type="none"/>
-                            <a:tailEnd len="med" w="med" type="triangle"/>
-                          </a:ln>
-                        </wps:spPr>
-                        <wps:bodyPr anchorCtr="0" anchor="ctr" bIns="91425" lIns="91425" spcFirstLastPara="1" rIns="91425" wrap="square" tIns="91425">
-                          <a:noAutofit/>
-                        </wps:bodyPr>
-                      </wps:wsp>
-                      <wps:wsp>
+                            <a:headEnd type="none" w="med" len="med"/>
+                            <a:tailEnd type="triangle" w="med" len="med"/>
+                          </a:ln>
+                        </wps:spPr>
+                        <wps:bodyPr/>
+                      </wps:wsp>
+                      <wps:wsp>
+                        <wps:cNvPr id="20" name="Straight Arrow Connector 20"/>
                         <wps:cNvCnPr/>
                         <wps:spPr>
                           <a:xfrm rot="10800000">
@@ -1041,23 +884,21 @@
                             <a:avLst/>
                           </a:prstGeom>
                           <a:noFill/>
-                          <a:ln cap="flat" cmpd="sng" w="28575">
+                          <a:ln w="28575" cap="flat" cmpd="sng">
                             <a:solidFill>
                               <a:srgbClr val="000000"/>
                             </a:solidFill>
                             <a:prstDash val="solid"/>
                             <a:round/>
-                            <a:headEnd len="med" w="med" type="none"/>
-                            <a:tailEnd len="med" w="med" type="triangle"/>
-                          </a:ln>
-                        </wps:spPr>
-                        <wps:bodyPr anchorCtr="0" anchor="ctr" bIns="91425" lIns="91425" spcFirstLastPara="1" rIns="91425" wrap="square" tIns="91425">
-                          <a:noAutofit/>
-                        </wps:bodyPr>
-                      </wps:wsp>
-                      <wps:wsp>
+                            <a:headEnd type="none" w="med" len="med"/>
+                            <a:tailEnd type="triangle" w="med" len="med"/>
+                          </a:ln>
+                        </wps:spPr>
+                        <wps:bodyPr/>
+                      </wps:wsp>
+                      <wps:wsp>
+                        <wps:cNvPr id="21" name="Text Box 21"/>
                         <wps:cNvSpPr txBox="1"/>
-                        <wps:cNvPr id="20" name="Shape 20"/>
                         <wps:spPr>
                           <a:xfrm>
                             <a:off x="1053550" y="1122775"/>
@@ -1075,34 +916,26 @@
                           <w:txbxContent>
                             <w:p>
                               <w:pPr>
-                                <w:spacing w:after="0" w:before="0" w:line="240"/>
-                                <w:ind w:left="0" w:right="0" w:firstLine="0"/>
-                                <w:jc w:val="left"/>
+                                <w:spacing w:line="240" w:lineRule="auto"/>
                                 <w:textDirection w:val="btLr"/>
                               </w:pPr>
                               <w:r>
                                 <w:rPr>
-                                  <w:rFonts w:ascii="Arial" w:cs="Arial" w:eastAsia="Arial" w:hAnsi="Arial"/>
-                                  <w:b w:val="0"/>
-                                  <w:i w:val="0"/>
-                                  <w:smallCaps w:val="0"/>
-                                  <w:strike w:val="0"/>
                                   <w:color w:val="000000"/>
                                   <w:sz w:val="28"/>
-                                  <w:vertAlign w:val="baseline"/>
                                 </w:rPr>
-                                <w:t xml:space="preserve">Left</w:t>
+                                <w:t>Left</w:t>
                               </w:r>
                             </w:p>
                           </w:txbxContent>
                         </wps:txbx>
-                        <wps:bodyPr anchorCtr="0" anchor="t" bIns="91425" lIns="91425" spcFirstLastPara="1" rIns="91425" wrap="square" tIns="91425">
+                        <wps:bodyPr spcFirstLastPara="1" wrap="square" lIns="91425" tIns="91425" rIns="91425" bIns="91425" anchor="t" anchorCtr="0">
                           <a:spAutoFit/>
                         </wps:bodyPr>
                       </wps:wsp>
                       <wps:wsp>
+                        <wps:cNvPr id="22" name="Text Box 22"/>
                         <wps:cNvSpPr txBox="1"/>
-                        <wps:cNvPr id="21" name="Shape 21"/>
                         <wps:spPr>
                           <a:xfrm>
                             <a:off x="2168775" y="1522975"/>
@@ -1120,34 +953,26 @@
                           <w:txbxContent>
                             <w:p>
                               <w:pPr>
-                                <w:spacing w:after="0" w:before="0" w:line="240"/>
-                                <w:ind w:left="0" w:right="0" w:firstLine="0"/>
-                                <w:jc w:val="left"/>
+                                <w:spacing w:line="240" w:lineRule="auto"/>
                                 <w:textDirection w:val="btLr"/>
                               </w:pPr>
                               <w:r>
                                 <w:rPr>
-                                  <w:rFonts w:ascii="Arial" w:cs="Arial" w:eastAsia="Arial" w:hAnsi="Arial"/>
-                                  <w:b w:val="0"/>
-                                  <w:i w:val="0"/>
-                                  <w:smallCaps w:val="0"/>
-                                  <w:strike w:val="0"/>
                                   <w:color w:val="000000"/>
                                   <w:sz w:val="28"/>
-                                  <w:vertAlign w:val="baseline"/>
                                 </w:rPr>
-                                <w:t xml:space="preserve">Right</w:t>
+                                <w:t>Right</w:t>
                               </w:r>
                             </w:p>
                           </w:txbxContent>
                         </wps:txbx>
-                        <wps:bodyPr anchorCtr="0" anchor="t" bIns="91425" lIns="91425" spcFirstLastPara="1" rIns="91425" wrap="square" tIns="91425">
+                        <wps:bodyPr spcFirstLastPara="1" wrap="square" lIns="91425" tIns="91425" rIns="91425" bIns="91425" anchor="t" anchorCtr="0">
                           <a:spAutoFit/>
                         </wps:bodyPr>
                       </wps:wsp>
                       <wps:wsp>
+                        <wps:cNvPr id="23" name="Text Box 23"/>
                         <wps:cNvSpPr txBox="1"/>
-                        <wps:cNvPr id="22" name="Shape 22"/>
                         <wps:spPr>
                           <a:xfrm>
                             <a:off x="1326400" y="768175"/>
@@ -1165,34 +990,28 @@
                           <w:txbxContent>
                             <w:p>
                               <w:pPr>
-                                <w:spacing w:after="0" w:before="0" w:line="240"/>
-                                <w:ind w:left="0" w:right="0" w:firstLine="0"/>
+                                <w:spacing w:line="240" w:lineRule="auto"/>
                                 <w:jc w:val="center"/>
                                 <w:textDirection w:val="btLr"/>
                               </w:pPr>
                               <w:r>
                                 <w:rPr>
-                                  <w:rFonts w:ascii="Arial" w:cs="Arial" w:eastAsia="Arial" w:hAnsi="Arial"/>
-                                  <w:b w:val="1"/>
-                                  <w:i w:val="0"/>
-                                  <w:smallCaps w:val="0"/>
-                                  <w:strike w:val="0"/>
+                                  <w:b/>
                                   <w:color w:val="000000"/>
                                   <w:sz w:val="34"/>
-                                  <w:vertAlign w:val="baseline"/>
                                 </w:rPr>
-                                <w:t xml:space="preserve">Turn</w:t>
+                                <w:t>Turn</w:t>
                               </w:r>
                             </w:p>
                           </w:txbxContent>
                         </wps:txbx>
-                        <wps:bodyPr anchorCtr="0" anchor="t" bIns="91425" lIns="91425" spcFirstLastPara="1" rIns="91425" wrap="square" tIns="91425">
+                        <wps:bodyPr spcFirstLastPara="1" wrap="square" lIns="91425" tIns="91425" rIns="91425" bIns="91425" anchor="t" anchorCtr="0">
                           <a:spAutoFit/>
                         </wps:bodyPr>
                       </wps:wsp>
                       <wps:wsp>
+                        <wps:cNvPr id="24" name="Text Box 24"/>
                         <wps:cNvSpPr txBox="1"/>
-                        <wps:cNvPr id="23" name="Shape 23"/>
                         <wps:spPr>
                           <a:xfrm>
                             <a:off x="3356150" y="1294975"/>
@@ -1210,32 +1029,27 @@
                           <w:txbxContent>
                             <w:p>
                               <w:pPr>
-                                <w:spacing w:after="0" w:before="0" w:line="240"/>
-                                <w:ind w:left="0" w:right="0" w:firstLine="0"/>
+                                <w:spacing w:line="240" w:lineRule="auto"/>
                                 <w:jc w:val="center"/>
                                 <w:textDirection w:val="btLr"/>
                               </w:pPr>
                               <w:r>
                                 <w:rPr>
-                                  <w:rFonts w:ascii="Arial" w:cs="Arial" w:eastAsia="Arial" w:hAnsi="Arial"/>
-                                  <w:b w:val="1"/>
-                                  <w:i w:val="0"/>
-                                  <w:smallCaps w:val="0"/>
-                                  <w:strike w:val="0"/>
+                                  <w:b/>
                                   <w:color w:val="000000"/>
                                   <w:sz w:val="34"/>
-                                  <w:vertAlign w:val="baseline"/>
                                 </w:rPr>
-                                <w:t xml:space="preserve">Move</w:t>
+                                <w:t>Move</w:t>
                               </w:r>
                             </w:p>
                           </w:txbxContent>
                         </wps:txbx>
-                        <wps:bodyPr anchorCtr="0" anchor="t" bIns="91425" lIns="91425" spcFirstLastPara="1" rIns="91425" wrap="square" tIns="91425">
+                        <wps:bodyPr spcFirstLastPara="1" wrap="square" lIns="91425" tIns="91425" rIns="91425" bIns="91425" anchor="t" anchorCtr="0">
                           <a:spAutoFit/>
                         </wps:bodyPr>
                       </wps:wsp>
                       <wps:wsp>
+                        <wps:cNvPr id="25" name="Straight Arrow Connector 25"/>
                         <wps:cNvCnPr/>
                         <wps:spPr>
                           <a:xfrm rot="10800000">
@@ -1246,23 +1060,21 @@
                             <a:avLst/>
                           </a:prstGeom>
                           <a:noFill/>
-                          <a:ln cap="flat" cmpd="sng" w="9525">
+                          <a:ln w="9525" cap="flat" cmpd="sng">
                             <a:solidFill>
                               <a:srgbClr val="000000"/>
                             </a:solidFill>
                             <a:prstDash val="solid"/>
                             <a:round/>
-                            <a:headEnd len="med" w="med" type="none"/>
-                            <a:tailEnd len="med" w="med" type="triangle"/>
-                          </a:ln>
-                        </wps:spPr>
-                        <wps:bodyPr anchorCtr="0" anchor="ctr" bIns="91425" lIns="91425" spcFirstLastPara="1" rIns="91425" wrap="square" tIns="91425">
-                          <a:noAutofit/>
-                        </wps:bodyPr>
-                      </wps:wsp>
-                      <wps:wsp>
+                            <a:headEnd type="none" w="med" len="med"/>
+                            <a:tailEnd type="triangle" w="med" len="med"/>
+                          </a:ln>
+                        </wps:spPr>
+                        <wps:bodyPr/>
+                      </wps:wsp>
+                      <wps:wsp>
+                        <wps:cNvPr id="26" name="Text Box 26"/>
                         <wps:cNvSpPr txBox="1"/>
-                        <wps:cNvPr id="25" name="Shape 25"/>
                         <wps:spPr>
                           <a:xfrm>
                             <a:off x="5718325" y="2263950"/>
@@ -1280,34 +1092,26 @@
                           <w:txbxContent>
                             <w:p>
                               <w:pPr>
-                                <w:spacing w:after="0" w:before="0" w:line="240"/>
-                                <w:ind w:left="0" w:right="0" w:firstLine="0"/>
-                                <w:jc w:val="left"/>
+                                <w:spacing w:line="240" w:lineRule="auto"/>
                                 <w:textDirection w:val="btLr"/>
                               </w:pPr>
                               <w:r>
                                 <w:rPr>
-                                  <w:rFonts w:ascii="Arial" w:cs="Arial" w:eastAsia="Arial" w:hAnsi="Arial"/>
-                                  <w:b w:val="0"/>
-                                  <w:i w:val="0"/>
-                                  <w:smallCaps w:val="0"/>
-                                  <w:strike w:val="0"/>
                                   <w:color w:val="000000"/>
                                   <w:sz w:val="28"/>
-                                  <w:vertAlign w:val="baseline"/>
                                 </w:rPr>
-                                <w:t xml:space="preserve">Toggles Intake</w:t>
+                                <w:t>Toggles Intake</w:t>
                               </w:r>
                             </w:p>
                           </w:txbxContent>
                         </wps:txbx>
-                        <wps:bodyPr anchorCtr="0" anchor="t" bIns="91425" lIns="91425" spcFirstLastPara="1" rIns="91425" wrap="square" tIns="91425">
+                        <wps:bodyPr spcFirstLastPara="1" wrap="square" lIns="91425" tIns="91425" rIns="91425" bIns="91425" anchor="t" anchorCtr="0">
                           <a:spAutoFit/>
                         </wps:bodyPr>
                       </wps:wsp>
                       <wps:wsp>
+                        <wps:cNvPr id="27" name="Text Box 27"/>
                         <wps:cNvSpPr txBox="1"/>
-                        <wps:cNvPr id="26" name="Shape 26"/>
                         <wps:spPr>
                           <a:xfrm>
                             <a:off x="0" y="2372850"/>
@@ -1325,48 +1129,28 @@
                           <w:txbxContent>
                             <w:p>
                               <w:pPr>
-                                <w:spacing w:after="0" w:before="0" w:line="240"/>
-                                <w:ind w:left="0" w:right="0" w:firstLine="0"/>
-                                <w:jc w:val="left"/>
+                                <w:spacing w:line="240" w:lineRule="auto"/>
                                 <w:textDirection w:val="btLr"/>
                               </w:pPr>
                               <w:r>
                                 <w:rPr>
-                                  <w:rFonts w:ascii="Arial" w:cs="Arial" w:eastAsia="Arial" w:hAnsi="Arial"/>
-                                  <w:b w:val="0"/>
-                                  <w:i w:val="0"/>
-                                  <w:smallCaps w:val="0"/>
-                                  <w:strike w:val="0"/>
                                   <w:color w:val="000000"/>
                                   <w:sz w:val="28"/>
-                                  <w:vertAlign w:val="baseline"/>
                                 </w:rPr>
-                                <w:t xml:space="preserve">Toggles </w:t>
-                              </w:r>
-                              <w:r>
-                                <w:rPr>
-                                  <w:rFonts w:ascii="Arial" w:cs="Arial" w:eastAsia="Arial" w:hAnsi="Arial"/>
-                                  <w:b w:val="0"/>
-                                  <w:i w:val="0"/>
-                                  <w:smallCaps w:val="0"/>
-                                  <w:strike w:val="0"/>
-                                  <w:color w:val="000000"/>
-                                  <w:sz w:val="28"/>
-                                  <w:vertAlign w:val="baseline"/>
-                                </w:rPr>
-                                <w:t xml:space="preserve">Intake</w:t>
+                                <w:t>Toggles Intake</w:t>
                               </w:r>
                             </w:p>
                           </w:txbxContent>
                         </wps:txbx>
-                        <wps:bodyPr anchorCtr="0" anchor="t" bIns="91425" lIns="91425" spcFirstLastPara="1" rIns="91425" wrap="square" tIns="91425">
+                        <wps:bodyPr spcFirstLastPara="1" wrap="square" lIns="91425" tIns="91425" rIns="91425" bIns="91425" anchor="t" anchorCtr="0">
                           <a:spAutoFit/>
                         </wps:bodyPr>
                       </wps:wsp>
                       <wps:wsp>
+                        <wps:cNvPr id="28" name="Straight Arrow Connector 28"/>
                         <wps:cNvCnPr/>
                         <wps:spPr>
-                          <a:xfrm flipH="1" rot="10800000">
+                          <a:xfrm rot="10800000" flipH="1">
                             <a:off x="502800" y="1511250"/>
                             <a:ext cx="1246500" cy="861600"/>
                           </a:xfrm>
@@ -1374,19 +1158,17 @@
                             <a:avLst/>
                           </a:prstGeom>
                           <a:noFill/>
-                          <a:ln cap="flat" cmpd="sng" w="9525">
+                          <a:ln w="9525" cap="flat" cmpd="sng">
                             <a:solidFill>
                               <a:srgbClr val="000000"/>
                             </a:solidFill>
                             <a:prstDash val="solid"/>
                             <a:round/>
-                            <a:headEnd len="med" w="med" type="none"/>
-                            <a:tailEnd len="med" w="med" type="triangle"/>
-                          </a:ln>
-                        </wps:spPr>
-                        <wps:bodyPr anchorCtr="0" anchor="ctr" bIns="91425" lIns="91425" spcFirstLastPara="1" rIns="91425" wrap="square" tIns="91425">
-                          <a:noAutofit/>
-                        </wps:bodyPr>
+                            <a:headEnd type="none" w="med" len="med"/>
+                            <a:tailEnd type="triangle" w="med" len="med"/>
+                          </a:ln>
+                        </wps:spPr>
+                        <wps:bodyPr/>
                       </wps:wsp>
                     </wpg:wgp>
                   </a:graphicData>
@@ -1394,7 +1176,7 @@
               </wp:inline>
             </w:drawing>
           </mc:Choice>
-          <mc:Fallback>
+          <mc:Fallback xmlns:dgm="http://schemas.openxmlformats.org/drawingml/2006/diagram" xmlns:lc="http://schemas.openxmlformats.org/drawingml/2006/lockedCanvas" xmlns:c="http://schemas.openxmlformats.org/drawingml/2006/chart" xmlns:pic="http://schemas.openxmlformats.org/drawingml/2006/picture" xmlns:a="http://schemas.openxmlformats.org/drawingml/2006/main" xmlns:sl="http://schemas.openxmlformats.org/schemaLibrary/2006/main">
             <w:drawing>
               <wp:inline distB="114300" distT="114300" distL="114300" distR="114300">
                 <wp:extent cx="6468303" cy="2369576"/>
@@ -1430,24 +1212,23 @@
           </mc:Fallback>
         </mc:AlternateContent>
       </w:r>
-      <w:r>
-        <w:rPr>
-          <w:rtl w:val="0"/>
-        </w:rPr>
-      </w:r>
     </w:p>
     <w:sectPr>
-      <w:pgSz w:h="15840" w:w="12240" w:orient="portrait"/>
-      <w:pgMar w:bottom="1440" w:top="1440" w:left="1440" w:right="1440" w:header="720" w:footer="720"/>
+      <w:pgSz w:w="12240" w:h="15840"/>
+      <w:pgMar w:top="1440" w:right="1440" w:bottom="1440" w:left="1440" w:header="720" w:footer="720" w:gutter="0"/>
       <w:pgNumType w:start="1"/>
+      <w:cols w:space="720"/>
     </w:sectPr>
   </w:body>
 </w:document>
 </file>
 
 <file path=word/numbering.xml><?xml version="1.0" encoding="utf-8"?>
-<w:numbering xmlns:mc="http://schemas.openxmlformats.org/markup-compatibility/2006" xmlns:o="urn:schemas-microsoft-com:office:office" xmlns:r="http://schemas.openxmlformats.org/officeDocument/2006/relationships" xmlns:m="http://schemas.openxmlformats.org/officeDocument/2006/math" xmlns:v="urn:schemas-microsoft-com:vml" xmlns:wp="http://schemas.openxmlformats.org/drawingml/2006/wordprocessingDrawing" xmlns:w10="urn:schemas-microsoft-com:office:word" xmlns:w="http://schemas.openxmlformats.org/wordprocessingml/2006/main" xmlns:wne="http://schemas.microsoft.com/office/word/2006/wordml" xmlns:sl="http://schemas.openxmlformats.org/schemaLibrary/2006/main" xmlns:a="http://schemas.openxmlformats.org/drawingml/2006/main" xmlns:pic="http://schemas.openxmlformats.org/drawingml/2006/picture" xmlns:c="http://schemas.openxmlformats.org/drawingml/2006/chart" xmlns:lc="http://schemas.openxmlformats.org/drawingml/2006/lockedCanvas" xmlns:dgm="http://schemas.openxmlformats.org/drawingml/2006/diagram" xmlns:wps="http://schemas.microsoft.com/office/word/2010/wordprocessingShape" xmlns:wpg="http://schemas.microsoft.com/office/word/2010/wordprocessingGroup" xmlns:w14="http://schemas.microsoft.com/office/word/2010/wordml" xmlns:w15="http://schemas.microsoft.com/office/word/2012/wordml">
-  <w:abstractNum w:abstractNumId="1">
+<w:numbering xmlns:wpc="http://schemas.microsoft.com/office/word/2010/wordprocessingCanvas" xmlns:mc="http://schemas.openxmlformats.org/markup-compatibility/2006" xmlns:o="urn:schemas-microsoft-com:office:office" xmlns:r="http://schemas.openxmlformats.org/officeDocument/2006/relationships" xmlns:m="http://schemas.openxmlformats.org/officeDocument/2006/math" xmlns:v="urn:schemas-microsoft-com:vml" xmlns:wp14="http://schemas.microsoft.com/office/word/2010/wordprocessingDrawing" xmlns:wp="http://schemas.openxmlformats.org/drawingml/2006/wordprocessingDrawing" xmlns:w10="urn:schemas-microsoft-com:office:word" xmlns:w="http://schemas.openxmlformats.org/wordprocessingml/2006/main" xmlns:w14="http://schemas.microsoft.com/office/word/2010/wordml" xmlns:w15="http://schemas.microsoft.com/office/word/2012/wordml" xmlns:wpg="http://schemas.microsoft.com/office/word/2010/wordprocessingGroup" xmlns:wpi="http://schemas.microsoft.com/office/word/2010/wordprocessingInk" xmlns:wne="http://schemas.microsoft.com/office/word/2006/wordml" xmlns:wps="http://schemas.microsoft.com/office/word/2010/wordprocessingShape" mc:Ignorable="w14 w15 wp14">
+  <w:abstractNum w:abstractNumId="0" w15:restartNumberingAfterBreak="0">
+    <w:nsid w:val="2FEC2D50"/>
+    <w:multiLevelType w:val="multilevel"/>
+    <w:tmpl w:val="31A61BAC"/>
     <w:lvl w:ilvl="0">
       <w:start w:val="1"/>
       <w:numFmt w:val="decimal"/>
@@ -1558,20 +1339,20 @@
     </w:lvl>
   </w:abstractNum>
   <w:num w:numId="1">
-    <w:abstractNumId w:val="1"/>
+    <w:abstractNumId w:val="0"/>
   </w:num>
 </w:numbering>
 </file>
 
 <file path=word/styles.xml><?xml version="1.0" encoding="utf-8"?>
-<w:styles xmlns:mc="http://schemas.openxmlformats.org/markup-compatibility/2006" xmlns:o="urn:schemas-microsoft-com:office:office" xmlns:r="http://schemas.openxmlformats.org/officeDocument/2006/relationships" xmlns:m="http://schemas.openxmlformats.org/officeDocument/2006/math" xmlns:v="urn:schemas-microsoft-com:vml" xmlns:wp="http://schemas.openxmlformats.org/drawingml/2006/wordprocessingDrawing" xmlns:w10="urn:schemas-microsoft-com:office:word" xmlns:w="http://schemas.openxmlformats.org/wordprocessingml/2006/main" xmlns:wne="http://schemas.microsoft.com/office/word/2006/wordml" xmlns:sl="http://schemas.openxmlformats.org/schemaLibrary/2006/main" xmlns:a="http://schemas.openxmlformats.org/drawingml/2006/main" xmlns:pic="http://schemas.openxmlformats.org/drawingml/2006/picture" xmlns:c="http://schemas.openxmlformats.org/drawingml/2006/chart" xmlns:lc="http://schemas.openxmlformats.org/drawingml/2006/lockedCanvas" xmlns:dgm="http://schemas.openxmlformats.org/drawingml/2006/diagram" xmlns:wps="http://schemas.microsoft.com/office/word/2010/wordprocessingShape" xmlns:wpg="http://schemas.microsoft.com/office/word/2010/wordprocessingGroup" xmlns:w14="http://schemas.microsoft.com/office/word/2010/wordml" xmlns:w15="http://schemas.microsoft.com/office/word/2012/wordml">
+<w:styles xmlns:mc="http://schemas.openxmlformats.org/markup-compatibility/2006" xmlns:r="http://schemas.openxmlformats.org/officeDocument/2006/relationships" xmlns:w="http://schemas.openxmlformats.org/wordprocessingml/2006/main" xmlns:w14="http://schemas.microsoft.com/office/word/2010/wordml" xmlns:w15="http://schemas.microsoft.com/office/word/2012/wordml" mc:Ignorable="w14 w15">
   <w:docDefaults>
     <w:rPrDefault>
       <w:rPr>
-        <w:rFonts w:ascii="Arial" w:cs="Arial" w:eastAsia="Arial" w:hAnsi="Arial"/>
+        <w:rFonts w:ascii="Arial" w:eastAsia="Arial" w:hAnsi="Arial" w:cs="Arial"/>
         <w:sz w:val="22"/>
         <w:szCs w:val="22"/>
-        <w:lang w:val="en"/>
+        <w:lang w:val="en" w:eastAsia="en-US" w:bidi="ar-SA"/>
       </w:rPr>
     </w:rPrDefault>
     <w:pPrDefault>
@@ -1580,21 +1361,391 @@
       </w:pPr>
     </w:pPrDefault>
   </w:docDefaults>
-  <w:style w:type="paragraph" w:styleId="Normal" w:default="1">
-    <w:name w:val="normal"/>
-  </w:style>
-  <w:style w:type="table" w:styleId="TableNormal" w:default="1">
-    <w:name w:val="Table Normal"/>
+  <w:latentStyles w:defLockedState="0" w:defUIPriority="99" w:defSemiHidden="0" w:defUnhideWhenUsed="0" w:defQFormat="0" w:count="371">
+    <w:lsdException w:name="Normal" w:uiPriority="0" w:qFormat="1"/>
+    <w:lsdException w:name="heading 1" w:uiPriority="9" w:qFormat="1"/>
+    <w:lsdException w:name="heading 2" w:semiHidden="1" w:uiPriority="9" w:unhideWhenUsed="1" w:qFormat="1"/>
+    <w:lsdException w:name="heading 3" w:semiHidden="1" w:uiPriority="9" w:unhideWhenUsed="1" w:qFormat="1"/>
+    <w:lsdException w:name="heading 4" w:semiHidden="1" w:uiPriority="9" w:unhideWhenUsed="1" w:qFormat="1"/>
+    <w:lsdException w:name="heading 5" w:semiHidden="1" w:uiPriority="9" w:unhideWhenUsed="1" w:qFormat="1"/>
+    <w:lsdException w:name="heading 6" w:semiHidden="1" w:uiPriority="9" w:unhideWhenUsed="1" w:qFormat="1"/>
+    <w:lsdException w:name="heading 7" w:semiHidden="1" w:uiPriority="9" w:unhideWhenUsed="1" w:qFormat="1"/>
+    <w:lsdException w:name="heading 8" w:semiHidden="1" w:uiPriority="9" w:unhideWhenUsed="1" w:qFormat="1"/>
+    <w:lsdException w:name="heading 9" w:semiHidden="1" w:uiPriority="9" w:unhideWhenUsed="1" w:qFormat="1"/>
+    <w:lsdException w:name="index 1" w:semiHidden="1" w:unhideWhenUsed="1"/>
+    <w:lsdException w:name="index 2" w:semiHidden="1" w:unhideWhenUsed="1"/>
+    <w:lsdException w:name="index 3" w:semiHidden="1" w:unhideWhenUsed="1"/>
+    <w:lsdException w:name="index 4" w:semiHidden="1" w:unhideWhenUsed="1"/>
+    <w:lsdException w:name="index 5" w:semiHidden="1" w:unhideWhenUsed="1"/>
+    <w:lsdException w:name="index 6" w:semiHidden="1" w:unhideWhenUsed="1"/>
+    <w:lsdException w:name="index 7" w:semiHidden="1" w:unhideWhenUsed="1"/>
+    <w:lsdException w:name="index 8" w:semiHidden="1" w:unhideWhenUsed="1"/>
+    <w:lsdException w:name="index 9" w:semiHidden="1" w:unhideWhenUsed="1"/>
+    <w:lsdException w:name="toc 1" w:semiHidden="1" w:uiPriority="39" w:unhideWhenUsed="1"/>
+    <w:lsdException w:name="toc 2" w:semiHidden="1" w:uiPriority="39" w:unhideWhenUsed="1"/>
+    <w:lsdException w:name="toc 3" w:semiHidden="1" w:uiPriority="39" w:unhideWhenUsed="1"/>
+    <w:lsdException w:name="toc 4" w:semiHidden="1" w:uiPriority="39" w:unhideWhenUsed="1"/>
+    <w:lsdException w:name="toc 5" w:semiHidden="1" w:uiPriority="39" w:unhideWhenUsed="1"/>
+    <w:lsdException w:name="toc 6" w:semiHidden="1" w:uiPriority="39" w:unhideWhenUsed="1"/>
+    <w:lsdException w:name="toc 7" w:semiHidden="1" w:uiPriority="39" w:unhideWhenUsed="1"/>
+    <w:lsdException w:name="toc 8" w:semiHidden="1" w:uiPriority="39" w:unhideWhenUsed="1"/>
+    <w:lsdException w:name="toc 9" w:semiHidden="1" w:uiPriority="39" w:unhideWhenUsed="1"/>
+    <w:lsdException w:name="Normal Indent" w:semiHidden="1" w:unhideWhenUsed="1"/>
+    <w:lsdException w:name="footnote text" w:semiHidden="1" w:unhideWhenUsed="1"/>
+    <w:lsdException w:name="annotation text" w:semiHidden="1" w:unhideWhenUsed="1"/>
+    <w:lsdException w:name="header" w:semiHidden="1" w:unhideWhenUsed="1"/>
+    <w:lsdException w:name="footer" w:semiHidden="1" w:unhideWhenUsed="1"/>
+    <w:lsdException w:name="index heading" w:semiHidden="1" w:unhideWhenUsed="1"/>
+    <w:lsdException w:name="caption" w:semiHidden="1" w:uiPriority="35" w:unhideWhenUsed="1" w:qFormat="1"/>
+    <w:lsdException w:name="table of figures" w:semiHidden="1" w:unhideWhenUsed="1"/>
+    <w:lsdException w:name="envelope address" w:semiHidden="1" w:unhideWhenUsed="1"/>
+    <w:lsdException w:name="envelope return" w:semiHidden="1" w:unhideWhenUsed="1"/>
+    <w:lsdException w:name="footnote reference" w:semiHidden="1" w:unhideWhenUsed="1"/>
+    <w:lsdException w:name="annotation reference" w:semiHidden="1" w:unhideWhenUsed="1"/>
+    <w:lsdException w:name="line number" w:semiHidden="1" w:unhideWhenUsed="1"/>
+    <w:lsdException w:name="page number" w:semiHidden="1" w:unhideWhenUsed="1"/>
+    <w:lsdException w:name="endnote reference" w:semiHidden="1" w:unhideWhenUsed="1"/>
+    <w:lsdException w:name="endnote text" w:semiHidden="1" w:unhideWhenUsed="1"/>
+    <w:lsdException w:name="table of authorities" w:semiHidden="1" w:unhideWhenUsed="1"/>
+    <w:lsdException w:name="macro" w:semiHidden="1" w:unhideWhenUsed="1"/>
+    <w:lsdException w:name="toa heading" w:semiHidden="1" w:unhideWhenUsed="1"/>
+    <w:lsdException w:name="List" w:semiHidden="1" w:unhideWhenUsed="1"/>
+    <w:lsdException w:name="List Bullet" w:semiHidden="1" w:unhideWhenUsed="1"/>
+    <w:lsdException w:name="List Number" w:semiHidden="1" w:unhideWhenUsed="1"/>
+    <w:lsdException w:name="List 2" w:semiHidden="1" w:unhideWhenUsed="1"/>
+    <w:lsdException w:name="List 3" w:semiHidden="1" w:unhideWhenUsed="1"/>
+    <w:lsdException w:name="List 4" w:semiHidden="1" w:unhideWhenUsed="1"/>
+    <w:lsdException w:name="List 5" w:semiHidden="1" w:unhideWhenUsed="1"/>
+    <w:lsdException w:name="List Bullet 2" w:semiHidden="1" w:unhideWhenUsed="1"/>
+    <w:lsdException w:name="List Bullet 3" w:semiHidden="1" w:unhideWhenUsed="1"/>
+    <w:lsdException w:name="List Bullet 4" w:semiHidden="1" w:unhideWhenUsed="1"/>
+    <w:lsdException w:name="List Bullet 5" w:semiHidden="1" w:unhideWhenUsed="1"/>
+    <w:lsdException w:name="List Number 2" w:semiHidden="1" w:unhideWhenUsed="1"/>
+    <w:lsdException w:name="List Number 3" w:semiHidden="1" w:unhideWhenUsed="1"/>
+    <w:lsdException w:name="List Number 4" w:semiHidden="1" w:unhideWhenUsed="1"/>
+    <w:lsdException w:name="List Number 5" w:semiHidden="1" w:unhideWhenUsed="1"/>
+    <w:lsdException w:name="Title" w:uiPriority="10" w:qFormat="1"/>
+    <w:lsdException w:name="Closing" w:semiHidden="1" w:unhideWhenUsed="1"/>
+    <w:lsdException w:name="Signature" w:semiHidden="1" w:unhideWhenUsed="1"/>
+    <w:lsdException w:name="Default Paragraph Font" w:semiHidden="1" w:uiPriority="1" w:unhideWhenUsed="1"/>
+    <w:lsdException w:name="Body Text" w:semiHidden="1" w:unhideWhenUsed="1"/>
+    <w:lsdException w:name="Body Text Indent" w:semiHidden="1" w:unhideWhenUsed="1"/>
+    <w:lsdException w:name="List Continue" w:semiHidden="1" w:unhideWhenUsed="1"/>
+    <w:lsdException w:name="List Continue 2" w:semiHidden="1" w:unhideWhenUsed="1"/>
+    <w:lsdException w:name="List Continue 3" w:semiHidden="1" w:unhideWhenUsed="1"/>
+    <w:lsdException w:name="List Continue 4" w:semiHidden="1" w:unhideWhenUsed="1"/>
+    <w:lsdException w:name="List Continue 5" w:semiHidden="1" w:unhideWhenUsed="1"/>
+    <w:lsdException w:name="Message Header" w:semiHidden="1" w:unhideWhenUsed="1"/>
+    <w:lsdException w:name="Subtitle" w:uiPriority="11" w:qFormat="1"/>
+    <w:lsdException w:name="Salutation" w:semiHidden="1" w:unhideWhenUsed="1"/>
+    <w:lsdException w:name="Date" w:semiHidden="1" w:unhideWhenUsed="1"/>
+    <w:lsdException w:name="Body Text First Indent" w:semiHidden="1" w:unhideWhenUsed="1"/>
+    <w:lsdException w:name="Body Text First Indent 2" w:semiHidden="1" w:unhideWhenUsed="1"/>
+    <w:lsdException w:name="Note Heading" w:semiHidden="1" w:unhideWhenUsed="1"/>
+    <w:lsdException w:name="Body Text 2" w:semiHidden="1" w:unhideWhenUsed="1"/>
+    <w:lsdException w:name="Body Text 3" w:semiHidden="1" w:unhideWhenUsed="1"/>
+    <w:lsdException w:name="Body Text Indent 2" w:semiHidden="1" w:unhideWhenUsed="1"/>
+    <w:lsdException w:name="Body Text Indent 3" w:semiHidden="1" w:unhideWhenUsed="1"/>
+    <w:lsdException w:name="Block Text" w:semiHidden="1" w:unhideWhenUsed="1"/>
+    <w:lsdException w:name="Hyperlink" w:semiHidden="1" w:unhideWhenUsed="1"/>
+    <w:lsdException w:name="FollowedHyperlink" w:semiHidden="1" w:unhideWhenUsed="1"/>
+    <w:lsdException w:name="Strong" w:uiPriority="22" w:qFormat="1"/>
+    <w:lsdException w:name="Emphasis" w:uiPriority="20" w:qFormat="1"/>
+    <w:lsdException w:name="Document Map" w:semiHidden="1" w:unhideWhenUsed="1"/>
+    <w:lsdException w:name="Plain Text" w:semiHidden="1" w:unhideWhenUsed="1"/>
+    <w:lsdException w:name="E-mail Signature" w:semiHidden="1" w:unhideWhenUsed="1"/>
+    <w:lsdException w:name="HTML Top of Form" w:semiHidden="1" w:unhideWhenUsed="1"/>
+    <w:lsdException w:name="HTML Bottom of Form" w:semiHidden="1" w:unhideWhenUsed="1"/>
+    <w:lsdException w:name="Normal (Web)" w:semiHidden="1" w:unhideWhenUsed="1"/>
+    <w:lsdException w:name="HTML Acronym" w:semiHidden="1" w:unhideWhenUsed="1"/>
+    <w:lsdException w:name="HTML Address" w:semiHidden="1" w:unhideWhenUsed="1"/>
+    <w:lsdException w:name="HTML Cite" w:semiHidden="1" w:unhideWhenUsed="1"/>
+    <w:lsdException w:name="HTML Code" w:semiHidden="1" w:unhideWhenUsed="1"/>
+    <w:lsdException w:name="HTML Definition" w:semiHidden="1" w:unhideWhenUsed="1"/>
+    <w:lsdException w:name="HTML Keyboard" w:semiHidden="1" w:unhideWhenUsed="1"/>
+    <w:lsdException w:name="HTML Preformatted" w:semiHidden="1" w:unhideWhenUsed="1"/>
+    <w:lsdException w:name="HTML Sample" w:semiHidden="1" w:unhideWhenUsed="1"/>
+    <w:lsdException w:name="HTML Typewriter" w:semiHidden="1" w:unhideWhenUsed="1"/>
+    <w:lsdException w:name="HTML Variable" w:semiHidden="1" w:unhideWhenUsed="1"/>
+    <w:lsdException w:name="Normal Table" w:semiHidden="1" w:unhideWhenUsed="1"/>
+    <w:lsdException w:name="annotation subject" w:semiHidden="1" w:unhideWhenUsed="1"/>
+    <w:lsdException w:name="No List" w:semiHidden="1" w:unhideWhenUsed="1"/>
+    <w:lsdException w:name="Outline List 1" w:semiHidden="1" w:unhideWhenUsed="1"/>
+    <w:lsdException w:name="Outline List 2" w:semiHidden="1" w:unhideWhenUsed="1"/>
+    <w:lsdException w:name="Outline List 3" w:semiHidden="1" w:unhideWhenUsed="1"/>
+    <w:lsdException w:name="Table Simple 1" w:semiHidden="1" w:unhideWhenUsed="1"/>
+    <w:lsdException w:name="Table Simple 2" w:semiHidden="1" w:unhideWhenUsed="1"/>
+    <w:lsdException w:name="Table Simple 3" w:semiHidden="1" w:unhideWhenUsed="1"/>
+    <w:lsdException w:name="Table Classic 1" w:semiHidden="1" w:unhideWhenUsed="1"/>
+    <w:lsdException w:name="Table Classic 2" w:semiHidden="1" w:unhideWhenUsed="1"/>
+    <w:lsdException w:name="Table Classic 3" w:semiHidden="1" w:unhideWhenUsed="1"/>
+    <w:lsdException w:name="Table Classic 4" w:semiHidden="1" w:unhideWhenUsed="1"/>
+    <w:lsdException w:name="Table Colorful 1" w:semiHidden="1" w:unhideWhenUsed="1"/>
+    <w:lsdException w:name="Table Colorful 2" w:semiHidden="1" w:unhideWhenUsed="1"/>
+    <w:lsdException w:name="Table Colorful 3" w:semiHidden="1" w:unhideWhenUsed="1"/>
+    <w:lsdException w:name="Table Columns 1" w:semiHidden="1" w:unhideWhenUsed="1"/>
+    <w:lsdException w:name="Table Columns 2" w:semiHidden="1" w:unhideWhenUsed="1"/>
+    <w:lsdException w:name="Table Columns 3" w:semiHidden="1" w:unhideWhenUsed="1"/>
+    <w:lsdException w:name="Table Columns 4" w:semiHidden="1" w:unhideWhenUsed="1"/>
+    <w:lsdException w:name="Table Columns 5" w:semiHidden="1" w:unhideWhenUsed="1"/>
+    <w:lsdException w:name="Table Grid 1" w:semiHidden="1" w:unhideWhenUsed="1"/>
+    <w:lsdException w:name="Table Grid 2" w:semiHidden="1" w:unhideWhenUsed="1"/>
+    <w:lsdException w:name="Table Grid 3" w:semiHidden="1" w:unhideWhenUsed="1"/>
+    <w:lsdException w:name="Table Grid 4" w:semiHidden="1" w:unhideWhenUsed="1"/>
+    <w:lsdException w:name="Table Grid 5" w:semiHidden="1" w:unhideWhenUsed="1"/>
+    <w:lsdException w:name="Table Grid 6" w:semiHidden="1" w:unhideWhenUsed="1"/>
+    <w:lsdException w:name="Table Grid 7" w:semiHidden="1" w:unhideWhenUsed="1"/>
+    <w:lsdException w:name="Table Grid 8" w:semiHidden="1" w:unhideWhenUsed="1"/>
+    <w:lsdException w:name="Table List 1" w:semiHidden="1" w:unhideWhenUsed="1"/>
+    <w:lsdException w:name="Table List 2" w:semiHidden="1" w:unhideWhenUsed="1"/>
+    <w:lsdException w:name="Table List 3" w:semiHidden="1" w:unhideWhenUsed="1"/>
+    <w:lsdException w:name="Table List 4" w:semiHidden="1" w:unhideWhenUsed="1"/>
+    <w:lsdException w:name="Table List 5" w:semiHidden="1" w:unhideWhenUsed="1"/>
+    <w:lsdException w:name="Table List 6" w:semiHidden="1" w:unhideWhenUsed="1"/>
+    <w:lsdException w:name="Table List 7" w:semiHidden="1" w:unhideWhenUsed="1"/>
+    <w:lsdException w:name="Table List 8" w:semiHidden="1" w:unhideWhenUsed="1"/>
+    <w:lsdException w:name="Table 3D effects 1" w:semiHidden="1" w:unhideWhenUsed="1"/>
+    <w:lsdException w:name="Table 3D effects 2" w:semiHidden="1" w:unhideWhenUsed="1"/>
+    <w:lsdException w:name="Table 3D effects 3" w:semiHidden="1" w:unhideWhenUsed="1"/>
+    <w:lsdException w:name="Table Contemporary" w:semiHidden="1" w:unhideWhenUsed="1"/>
+    <w:lsdException w:name="Table Elegant" w:semiHidden="1" w:unhideWhenUsed="1"/>
+    <w:lsdException w:name="Table Professional" w:semiHidden="1" w:unhideWhenUsed="1"/>
+    <w:lsdException w:name="Table Subtle 1" w:semiHidden="1" w:unhideWhenUsed="1"/>
+    <w:lsdException w:name="Table Subtle 2" w:semiHidden="1" w:unhideWhenUsed="1"/>
+    <w:lsdException w:name="Table Web 1" w:semiHidden="1" w:unhideWhenUsed="1"/>
+    <w:lsdException w:name="Table Web 2" w:semiHidden="1" w:unhideWhenUsed="1"/>
+    <w:lsdException w:name="Table Web 3" w:semiHidden="1" w:unhideWhenUsed="1"/>
+    <w:lsdException w:name="Balloon Text" w:semiHidden="1" w:unhideWhenUsed="1"/>
+    <w:lsdException w:name="Table Grid" w:uiPriority="39"/>
+    <w:lsdException w:name="Table Theme" w:semiHidden="1" w:unhideWhenUsed="1"/>
+    <w:lsdException w:name="Placeholder Text" w:semiHidden="1"/>
+    <w:lsdException w:name="No Spacing" w:uiPriority="1" w:qFormat="1"/>
+    <w:lsdException w:name="Light Shading" w:uiPriority="60"/>
+    <w:lsdException w:name="Light List" w:uiPriority="61"/>
+    <w:lsdException w:name="Light Grid" w:uiPriority="62"/>
+    <w:lsdException w:name="Medium Shading 1" w:uiPriority="63"/>
+    <w:lsdException w:name="Medium Shading 2" w:uiPriority="64"/>
+    <w:lsdException w:name="Medium List 1" w:uiPriority="65"/>
+    <w:lsdException w:name="Medium List 2" w:uiPriority="66"/>
+    <w:lsdException w:name="Medium Grid 1" w:uiPriority="67"/>
+    <w:lsdException w:name="Medium Grid 2" w:uiPriority="68"/>
+    <w:lsdException w:name="Medium Grid 3" w:uiPriority="69"/>
+    <w:lsdException w:name="Dark List" w:uiPriority="70"/>
+    <w:lsdException w:name="Colorful Shading" w:uiPriority="71"/>
+    <w:lsdException w:name="Colorful List" w:uiPriority="72"/>
+    <w:lsdException w:name="Colorful Grid" w:uiPriority="73"/>
+    <w:lsdException w:name="Light Shading Accent 1" w:uiPriority="60"/>
+    <w:lsdException w:name="Light List Accent 1" w:uiPriority="61"/>
+    <w:lsdException w:name="Light Grid Accent 1" w:uiPriority="62"/>
+    <w:lsdException w:name="Medium Shading 1 Accent 1" w:uiPriority="63"/>
+    <w:lsdException w:name="Medium Shading 2 Accent 1" w:uiPriority="64"/>
+    <w:lsdException w:name="Medium List 1 Accent 1" w:uiPriority="65"/>
+    <w:lsdException w:name="Revision" w:semiHidden="1"/>
+    <w:lsdException w:name="List Paragraph" w:uiPriority="34" w:qFormat="1"/>
+    <w:lsdException w:name="Quote" w:uiPriority="29" w:qFormat="1"/>
+    <w:lsdException w:name="Intense Quote" w:uiPriority="30" w:qFormat="1"/>
+    <w:lsdException w:name="Medium List 2 Accent 1" w:uiPriority="66"/>
+    <w:lsdException w:name="Medium Grid 1 Accent 1" w:uiPriority="67"/>
+    <w:lsdException w:name="Medium Grid 2 Accent 1" w:uiPriority="68"/>
+    <w:lsdException w:name="Medium Grid 3 Accent 1" w:uiPriority="69"/>
+    <w:lsdException w:name="Dark List Accent 1" w:uiPriority="70"/>
+    <w:lsdException w:name="Colorful Shading Accent 1" w:uiPriority="71"/>
+    <w:lsdException w:name="Colorful List Accent 1" w:uiPriority="72"/>
+    <w:lsdException w:name="Colorful Grid Accent 1" w:uiPriority="73"/>
+    <w:lsdException w:name="Light Shading Accent 2" w:uiPriority="60"/>
+    <w:lsdException w:name="Light List Accent 2" w:uiPriority="61"/>
+    <w:lsdException w:name="Light Grid Accent 2" w:uiPriority="62"/>
+    <w:lsdException w:name="Medium Shading 1 Accent 2" w:uiPriority="63"/>
+    <w:lsdException w:name="Medium Shading 2 Accent 2" w:uiPriority="64"/>
+    <w:lsdException w:name="Medium List 1 Accent 2" w:uiPriority="65"/>
+    <w:lsdException w:name="Medium List 2 Accent 2" w:uiPriority="66"/>
+    <w:lsdException w:name="Medium Grid 1 Accent 2" w:uiPriority="67"/>
+    <w:lsdException w:name="Medium Grid 2 Accent 2" w:uiPriority="68"/>
+    <w:lsdException w:name="Medium Grid 3 Accent 2" w:uiPriority="69"/>
+    <w:lsdException w:name="Dark List Accent 2" w:uiPriority="70"/>
+    <w:lsdException w:name="Colorful Shading Accent 2" w:uiPriority="71"/>
+    <w:lsdException w:name="Colorful List Accent 2" w:uiPriority="72"/>
+    <w:lsdException w:name="Colorful Grid Accent 2" w:uiPriority="73"/>
+    <w:lsdException w:name="Light Shading Accent 3" w:uiPriority="60"/>
+    <w:lsdException w:name="Light List Accent 3" w:uiPriority="61"/>
+    <w:lsdException w:name="Light Grid Accent 3" w:uiPriority="62"/>
+    <w:lsdException w:name="Medium Shading 1 Accent 3" w:uiPriority="63"/>
+    <w:lsdException w:name="Medium Shading 2 Accent 3" w:uiPriority="64"/>
+    <w:lsdException w:name="Medium List 1 Accent 3" w:uiPriority="65"/>
+    <w:lsdException w:name="Medium List 2 Accent 3" w:uiPriority="66"/>
+    <w:lsdException w:name="Medium Grid 1 Accent 3" w:uiPriority="67"/>
+    <w:lsdException w:name="Medium Grid 2 Accent 3" w:uiPriority="68"/>
+    <w:lsdException w:name="Medium Grid 3 Accent 3" w:uiPriority="69"/>
+    <w:lsdException w:name="Dark List Accent 3" w:uiPriority="70"/>
+    <w:lsdException w:name="Colorful Shading Accent 3" w:uiPriority="71"/>
+    <w:lsdException w:name="Colorful List Accent 3" w:uiPriority="72"/>
+    <w:lsdException w:name="Colorful Grid Accent 3" w:uiPriority="73"/>
+    <w:lsdException w:name="Light Shading Accent 4" w:uiPriority="60"/>
+    <w:lsdException w:name="Light List Accent 4" w:uiPriority="61"/>
+    <w:lsdException w:name="Light Grid Accent 4" w:uiPriority="62"/>
+    <w:lsdException w:name="Medium Shading 1 Accent 4" w:uiPriority="63"/>
+    <w:lsdException w:name="Medium Shading 2 Accent 4" w:uiPriority="64"/>
+    <w:lsdException w:name="Medium List 1 Accent 4" w:uiPriority="65"/>
+    <w:lsdException w:name="Medium List 2 Accent 4" w:uiPriority="66"/>
+    <w:lsdException w:name="Medium Grid 1 Accent 4" w:uiPriority="67"/>
+    <w:lsdException w:name="Medium Grid 2 Accent 4" w:uiPriority="68"/>
+    <w:lsdException w:name="Medium Grid 3 Accent 4" w:uiPriority="69"/>
+    <w:lsdException w:name="Dark List Accent 4" w:uiPriority="70"/>
+    <w:lsdException w:name="Colorful Shading Accent 4" w:uiPriority="71"/>
+    <w:lsdException w:name="Colorful List Accent 4" w:uiPriority="72"/>
+    <w:lsdException w:name="Colorful Grid Accent 4" w:uiPriority="73"/>
+    <w:lsdException w:name="Light Shading Accent 5" w:uiPriority="60"/>
+    <w:lsdException w:name="Light List Accent 5" w:uiPriority="61"/>
+    <w:lsdException w:name="Light Grid Accent 5" w:uiPriority="62"/>
+    <w:lsdException w:name="Medium Shading 1 Accent 5" w:uiPriority="63"/>
+    <w:lsdException w:name="Medium Shading 2 Accent 5" w:uiPriority="64"/>
+    <w:lsdException w:name="Medium List 1 Accent 5" w:uiPriority="65"/>
+    <w:lsdException w:name="Medium List 2 Accent 5" w:uiPriority="66"/>
+    <w:lsdException w:name="Medium Grid 1 Accent 5" w:uiPriority="67"/>
+    <w:lsdException w:name="Medium Grid 2 Accent 5" w:uiPriority="68"/>
+    <w:lsdException w:name="Medium Grid 3 Accent 5" w:uiPriority="69"/>
+    <w:lsdException w:name="Dark List Accent 5" w:uiPriority="70"/>
+    <w:lsdException w:name="Colorful Shading Accent 5" w:uiPriority="71"/>
+    <w:lsdException w:name="Colorful List Accent 5" w:uiPriority="72"/>
+    <w:lsdException w:name="Colorful Grid Accent 5" w:uiPriority="73"/>
+    <w:lsdException w:name="Light Shading Accent 6" w:uiPriority="60"/>
+    <w:lsdException w:name="Light List Accent 6" w:uiPriority="61"/>
+    <w:lsdException w:name="Light Grid Accent 6" w:uiPriority="62"/>
+    <w:lsdException w:name="Medium Shading 1 Accent 6" w:uiPriority="63"/>
+    <w:lsdException w:name="Medium Shading 2 Accent 6" w:uiPriority="64"/>
+    <w:lsdException w:name="Medium List 1 Accent 6" w:uiPriority="65"/>
+    <w:lsdException w:name="Medium List 2 Accent 6" w:uiPriority="66"/>
+    <w:lsdException w:name="Medium Grid 1 Accent 6" w:uiPriority="67"/>
+    <w:lsdException w:name="Medium Grid 2 Accent 6" w:uiPriority="68"/>
+    <w:lsdException w:name="Medium Grid 3 Accent 6" w:uiPriority="69"/>
+    <w:lsdException w:name="Dark List Accent 6" w:uiPriority="70"/>
+    <w:lsdException w:name="Colorful Shading Accent 6" w:uiPriority="71"/>
+    <w:lsdException w:name="Colorful List Accent 6" w:uiPriority="72"/>
+    <w:lsdException w:name="Colorful Grid Accent 6" w:uiPriority="73"/>
+    <w:lsdException w:name="Subtle Emphasis" w:uiPriority="19" w:qFormat="1"/>
+    <w:lsdException w:name="Intense Emphasis" w:uiPriority="21" w:qFormat="1"/>
+    <w:lsdException w:name="Subtle Reference" w:uiPriority="31" w:qFormat="1"/>
+    <w:lsdException w:name="Intense Reference" w:uiPriority="32" w:qFormat="1"/>
+    <w:lsdException w:name="Book Title" w:uiPriority="33" w:qFormat="1"/>
+    <w:lsdException w:name="Bibliography" w:semiHidden="1" w:uiPriority="37" w:unhideWhenUsed="1"/>
+    <w:lsdException w:name="TOC Heading" w:semiHidden="1" w:uiPriority="39" w:unhideWhenUsed="1" w:qFormat="1"/>
+    <w:lsdException w:name="Plain Table 1" w:uiPriority="41"/>
+    <w:lsdException w:name="Plain Table 2" w:uiPriority="42"/>
+    <w:lsdException w:name="Plain Table 3" w:uiPriority="43"/>
+    <w:lsdException w:name="Plain Table 4" w:uiPriority="44"/>
+    <w:lsdException w:name="Plain Table 5" w:uiPriority="45"/>
+    <w:lsdException w:name="Grid Table Light" w:uiPriority="40"/>
+    <w:lsdException w:name="Grid Table 1 Light" w:uiPriority="46"/>
+    <w:lsdException w:name="Grid Table 2" w:uiPriority="47"/>
+    <w:lsdException w:name="Grid Table 3" w:uiPriority="48"/>
+    <w:lsdException w:name="Grid Table 4" w:uiPriority="49"/>
+    <w:lsdException w:name="Grid Table 5 Dark" w:uiPriority="50"/>
+    <w:lsdException w:name="Grid Table 6 Colorful" w:uiPriority="51"/>
+    <w:lsdException w:name="Grid Table 7 Colorful" w:uiPriority="52"/>
+    <w:lsdException w:name="Grid Table 1 Light Accent 1" w:uiPriority="46"/>
+    <w:lsdException w:name="Grid Table 2 Accent 1" w:uiPriority="47"/>
+    <w:lsdException w:name="Grid Table 3 Accent 1" w:uiPriority="48"/>
+    <w:lsdException w:name="Grid Table 4 Accent 1" w:uiPriority="49"/>
+    <w:lsdException w:name="Grid Table 5 Dark Accent 1" w:uiPriority="50"/>
+    <w:lsdException w:name="Grid Table 6 Colorful Accent 1" w:uiPriority="51"/>
+    <w:lsdException w:name="Grid Table 7 Colorful Accent 1" w:uiPriority="52"/>
+    <w:lsdException w:name="Grid Table 1 Light Accent 2" w:uiPriority="46"/>
+    <w:lsdException w:name="Grid Table 2 Accent 2" w:uiPriority="47"/>
+    <w:lsdException w:name="Grid Table 3 Accent 2" w:uiPriority="48"/>
+    <w:lsdException w:name="Grid Table 4 Accent 2" w:uiPriority="49"/>
+    <w:lsdException w:name="Grid Table 5 Dark Accent 2" w:uiPriority="50"/>
+    <w:lsdException w:name="Grid Table 6 Colorful Accent 2" w:uiPriority="51"/>
+    <w:lsdException w:name="Grid Table 7 Colorful Accent 2" w:uiPriority="52"/>
+    <w:lsdException w:name="Grid Table 1 Light Accent 3" w:uiPriority="46"/>
+    <w:lsdException w:name="Grid Table 2 Accent 3" w:uiPriority="47"/>
+    <w:lsdException w:name="Grid Table 3 Accent 3" w:uiPriority="48"/>
+    <w:lsdException w:name="Grid Table 4 Accent 3" w:uiPriority="49"/>
+    <w:lsdException w:name="Grid Table 5 Dark Accent 3" w:uiPriority="50"/>
+    <w:lsdException w:name="Grid Table 6 Colorful Accent 3" w:uiPriority="51"/>
+    <w:lsdException w:name="Grid Table 7 Colorful Accent 3" w:uiPriority="52"/>
+    <w:lsdException w:name="Grid Table 1 Light Accent 4" w:uiPriority="46"/>
+    <w:lsdException w:name="Grid Table 2 Accent 4" w:uiPriority="47"/>
+    <w:lsdException w:name="Grid Table 3 Accent 4" w:uiPriority="48"/>
+    <w:lsdException w:name="Grid Table 4 Accent 4" w:uiPriority="49"/>
+    <w:lsdException w:name="Grid Table 5 Dark Accent 4" w:uiPriority="50"/>
+    <w:lsdException w:name="Grid Table 6 Colorful Accent 4" w:uiPriority="51"/>
+    <w:lsdException w:name="Grid Table 7 Colorful Accent 4" w:uiPriority="52"/>
+    <w:lsdException w:name="Grid Table 1 Light Accent 5" w:uiPriority="46"/>
+    <w:lsdException w:name="Grid Table 2 Accent 5" w:uiPriority="47"/>
+    <w:lsdException w:name="Grid Table 3 Accent 5" w:uiPriority="48"/>
+    <w:lsdException w:name="Grid Table 4 Accent 5" w:uiPriority="49"/>
+    <w:lsdException w:name="Grid Table 5 Dark Accent 5" w:uiPriority="50"/>
+    <w:lsdException w:name="Grid Table 6 Colorful Accent 5" w:uiPriority="51"/>
+    <w:lsdException w:name="Grid Table 7 Colorful Accent 5" w:uiPriority="52"/>
+    <w:lsdException w:name="Grid Table 1 Light Accent 6" w:uiPriority="46"/>
+    <w:lsdException w:name="Grid Table 2 Accent 6" w:uiPriority="47"/>
+    <w:lsdException w:name="Grid Table 3 Accent 6" w:uiPriority="48"/>
+    <w:lsdException w:name="Grid Table 4 Accent 6" w:uiPriority="49"/>
+    <w:lsdException w:name="Grid Table 5 Dark Accent 6" w:uiPriority="50"/>
+    <w:lsdException w:name="Grid Table 6 Colorful Accent 6" w:uiPriority="51"/>
+    <w:lsdException w:name="Grid Table 7 Colorful Accent 6" w:uiPriority="52"/>
+    <w:lsdException w:name="List Table 1 Light" w:uiPriority="46"/>
+    <w:lsdException w:name="List Table 2" w:uiPriority="47"/>
+    <w:lsdException w:name="List Table 3" w:uiPriority="48"/>
+    <w:lsdException w:name="List Table 4" w:uiPriority="49"/>
+    <w:lsdException w:name="List Table 5 Dark" w:uiPriority="50"/>
+    <w:lsdException w:name="List Table 6 Colorful" w:uiPriority="51"/>
+    <w:lsdException w:name="List Table 7 Colorful" w:uiPriority="52"/>
+    <w:lsdException w:name="List Table 1 Light Accent 1" w:uiPriority="46"/>
+    <w:lsdException w:name="List Table 2 Accent 1" w:uiPriority="47"/>
+    <w:lsdException w:name="List Table 3 Accent 1" w:uiPriority="48"/>
+    <w:lsdException w:name="List Table 4 Accent 1" w:uiPriority="49"/>
+    <w:lsdException w:name="List Table 5 Dark Accent 1" w:uiPriority="50"/>
+    <w:lsdException w:name="List Table 6 Colorful Accent 1" w:uiPriority="51"/>
+    <w:lsdException w:name="List Table 7 Colorful Accent 1" w:uiPriority="52"/>
+    <w:lsdException w:name="List Table 1 Light Accent 2" w:uiPriority="46"/>
+    <w:lsdException w:name="List Table 2 Accent 2" w:uiPriority="47"/>
+    <w:lsdException w:name="List Table 3 Accent 2" w:uiPriority="48"/>
+    <w:lsdException w:name="List Table 4 Accent 2" w:uiPriority="49"/>
+    <w:lsdException w:name="List Table 5 Dark Accent 2" w:uiPriority="50"/>
+    <w:lsdException w:name="List Table 6 Colorful Accent 2" w:uiPriority="51"/>
+    <w:lsdException w:name="List Table 7 Colorful Accent 2" w:uiPriority="52"/>
+    <w:lsdException w:name="List Table 1 Light Accent 3" w:uiPriority="46"/>
+    <w:lsdException w:name="List Table 2 Accent 3" w:uiPriority="47"/>
+    <w:lsdException w:name="List Table 3 Accent 3" w:uiPriority="48"/>
+    <w:lsdException w:name="List Table 4 Accent 3" w:uiPriority="49"/>
+    <w:lsdException w:name="List Table 5 Dark Accent 3" w:uiPriority="50"/>
+    <w:lsdException w:name="List Table 6 Colorful Accent 3" w:uiPriority="51"/>
+    <w:lsdException w:name="List Table 7 Colorful Accent 3" w:uiPriority="52"/>
+    <w:lsdException w:name="List Table 1 Light Accent 4" w:uiPriority="46"/>
+    <w:lsdException w:name="List Table 2 Accent 4" w:uiPriority="47"/>
+    <w:lsdException w:name="List Table 3 Accent 4" w:uiPriority="48"/>
+    <w:lsdException w:name="List Table 4 Accent 4" w:uiPriority="49"/>
+    <w:lsdException w:name="List Table 5 Dark Accent 4" w:uiPriority="50"/>
+    <w:lsdException w:name="List Table 6 Colorful Accent 4" w:uiPriority="51"/>
+    <w:lsdException w:name="List Table 7 Colorful Accent 4" w:uiPriority="52"/>
+    <w:lsdException w:name="List Table 1 Light Accent 5" w:uiPriority="46"/>
+    <w:lsdException w:name="List Table 2 Accent 5" w:uiPriority="47"/>
+    <w:lsdException w:name="List Table 3 Accent 5" w:uiPriority="48"/>
+    <w:lsdException w:name="List Table 4 Accent 5" w:uiPriority="49"/>
+    <w:lsdException w:name="List Table 5 Dark Accent 5" w:uiPriority="50"/>
+    <w:lsdException w:name="List Table 6 Colorful Accent 5" w:uiPriority="51"/>
+    <w:lsdException w:name="List Table 7 Colorful Accent 5" w:uiPriority="52"/>
+    <w:lsdException w:name="List Table 1 Light Accent 6" w:uiPriority="46"/>
+    <w:lsdException w:name="List Table 2 Accent 6" w:uiPriority="47"/>
+    <w:lsdException w:name="List Table 3 Accent 6" w:uiPriority="48"/>
+    <w:lsdException w:name="List Table 4 Accent 6" w:uiPriority="49"/>
+    <w:lsdException w:name="List Table 5 Dark Accent 6" w:uiPriority="50"/>
+    <w:lsdException w:name="List Table 6 Colorful Accent 6" w:uiPriority="51"/>
+    <w:lsdException w:name="List Table 7 Colorful Accent 6" w:uiPriority="52"/>
+  </w:latentStyles>
+  <w:style w:type="paragraph" w:default="1" w:styleId="Normal">
+    <w:name w:val="Normal"/>
   </w:style>
   <w:style w:type="paragraph" w:styleId="Heading1">
     <w:name w:val="heading 1"/>
     <w:basedOn w:val="Normal"/>
     <w:next w:val="Normal"/>
     <w:pPr>
-      <w:keepNext w:val="1"/>
-      <w:keepLines w:val="1"/>
-      <w:pageBreakBefore w:val="0"/>
-      <w:spacing w:after="120" w:before="400" w:lineRule="auto"/>
+      <w:keepNext/>
+      <w:keepLines/>
+      <w:spacing w:before="400" w:after="120"/>
+      <w:outlineLvl w:val="0"/>
     </w:pPr>
     <w:rPr>
       <w:sz w:val="40"/>
@@ -1606,13 +1757,12 @@
     <w:basedOn w:val="Normal"/>
     <w:next w:val="Normal"/>
     <w:pPr>
-      <w:keepNext w:val="1"/>
-      <w:keepLines w:val="1"/>
-      <w:pageBreakBefore w:val="0"/>
-      <w:spacing w:after="120" w:before="360" w:lineRule="auto"/>
+      <w:keepNext/>
+      <w:keepLines/>
+      <w:spacing w:before="360" w:after="120"/>
+      <w:outlineLvl w:val="1"/>
     </w:pPr>
     <w:rPr>
-      <w:b w:val="0"/>
       <w:sz w:val="32"/>
       <w:szCs w:val="32"/>
     </w:rPr>
@@ -1622,13 +1772,12 @@
     <w:basedOn w:val="Normal"/>
     <w:next w:val="Normal"/>
     <w:pPr>
-      <w:keepNext w:val="1"/>
-      <w:keepLines w:val="1"/>
-      <w:pageBreakBefore w:val="0"/>
-      <w:spacing w:after="80" w:before="320" w:lineRule="auto"/>
+      <w:keepNext/>
+      <w:keepLines/>
+      <w:spacing w:before="320" w:after="80"/>
+      <w:outlineLvl w:val="2"/>
     </w:pPr>
     <w:rPr>
-      <w:b w:val="0"/>
       <w:color w:val="434343"/>
       <w:sz w:val="28"/>
       <w:szCs w:val="28"/>
@@ -1639,10 +1788,10 @@
     <w:basedOn w:val="Normal"/>
     <w:next w:val="Normal"/>
     <w:pPr>
-      <w:keepNext w:val="1"/>
-      <w:keepLines w:val="1"/>
-      <w:pageBreakBefore w:val="0"/>
-      <w:spacing w:after="80" w:before="280" w:lineRule="auto"/>
+      <w:keepNext/>
+      <w:keepLines/>
+      <w:spacing w:before="280" w:after="80"/>
+      <w:outlineLvl w:val="3"/>
     </w:pPr>
     <w:rPr>
       <w:color w:val="666666"/>
@@ -1655,15 +1804,13 @@
     <w:basedOn w:val="Normal"/>
     <w:next w:val="Normal"/>
     <w:pPr>
-      <w:keepNext w:val="1"/>
-      <w:keepLines w:val="1"/>
-      <w:pageBreakBefore w:val="0"/>
-      <w:spacing w:after="80" w:before="240" w:lineRule="auto"/>
+      <w:keepNext/>
+      <w:keepLines/>
+      <w:spacing w:before="240" w:after="80"/>
+      <w:outlineLvl w:val="4"/>
     </w:pPr>
     <w:rPr>
       <w:color w:val="666666"/>
-      <w:sz w:val="22"/>
-      <w:szCs w:val="22"/>
     </w:rPr>
   </w:style>
   <w:style w:type="paragraph" w:styleId="Heading6">
@@ -1671,27 +1818,51 @@
     <w:basedOn w:val="Normal"/>
     <w:next w:val="Normal"/>
     <w:pPr>
-      <w:keepNext w:val="1"/>
-      <w:keepLines w:val="1"/>
-      <w:pageBreakBefore w:val="0"/>
-      <w:spacing w:after="80" w:before="240" w:lineRule="auto"/>
+      <w:keepNext/>
+      <w:keepLines/>
+      <w:spacing w:before="240" w:after="80"/>
+      <w:outlineLvl w:val="5"/>
     </w:pPr>
     <w:rPr>
-      <w:i w:val="1"/>
+      <w:i/>
       <w:color w:val="666666"/>
-      <w:sz w:val="22"/>
-      <w:szCs w:val="22"/>
     </w:rPr>
+  </w:style>
+  <w:style w:type="character" w:default="1" w:styleId="DefaultParagraphFont">
+    <w:name w:val="Default Paragraph Font"/>
+    <w:uiPriority w:val="1"/>
+    <w:semiHidden/>
+    <w:unhideWhenUsed/>
+  </w:style>
+  <w:style w:type="table" w:default="1" w:styleId="TableNormal">
+    <w:name w:val="Normal Table"/>
+    <w:uiPriority w:val="99"/>
+    <w:semiHidden/>
+    <w:unhideWhenUsed/>
+    <w:tblPr>
+      <w:tblInd w:w="0" w:type="dxa"/>
+      <w:tblCellMar>
+        <w:top w:w="0" w:type="dxa"/>
+        <w:left w:w="108" w:type="dxa"/>
+        <w:bottom w:w="0" w:type="dxa"/>
+        <w:right w:w="108" w:type="dxa"/>
+      </w:tblCellMar>
+    </w:tblPr>
+  </w:style>
+  <w:style w:type="numbering" w:default="1" w:styleId="NoList">
+    <w:name w:val="No List"/>
+    <w:uiPriority w:val="99"/>
+    <w:semiHidden/>
+    <w:unhideWhenUsed/>
   </w:style>
   <w:style w:type="paragraph" w:styleId="Title">
     <w:name w:val="Title"/>
     <w:basedOn w:val="Normal"/>
     <w:next w:val="Normal"/>
     <w:pPr>
-      <w:keepNext w:val="1"/>
-      <w:keepLines w:val="1"/>
-      <w:pageBreakBefore w:val="0"/>
-      <w:spacing w:after="60" w:before="0" w:lineRule="auto"/>
+      <w:keepNext/>
+      <w:keepLines/>
+      <w:spacing w:after="60"/>
     </w:pPr>
     <w:rPr>
       <w:sz w:val="52"/>
@@ -1703,29 +1874,26 @@
     <w:basedOn w:val="Normal"/>
     <w:next w:val="Normal"/>
     <w:pPr>
-      <w:keepNext w:val="1"/>
-      <w:keepLines w:val="1"/>
-      <w:pageBreakBefore w:val="0"/>
-      <w:spacing w:after="320" w:before="0" w:lineRule="auto"/>
+      <w:keepNext/>
+      <w:keepLines/>
+      <w:spacing w:after="320"/>
     </w:pPr>
     <w:rPr>
-      <w:rFonts w:ascii="Arial" w:cs="Arial" w:eastAsia="Arial" w:hAnsi="Arial"/>
-      <w:i w:val="0"/>
       <w:color w:val="666666"/>
       <w:sz w:val="30"/>
       <w:szCs w:val="30"/>
     </w:rPr>
   </w:style>
-  <w:style w:type="table" w:styleId="Table1">
+  <w:style w:type="table" w:customStyle="1" w:styleId="a">
     <w:basedOn w:val="TableNormal"/>
     <w:tblPr>
       <w:tblStyleRowBandSize w:val="1"/>
       <w:tblStyleColBandSize w:val="1"/>
       <w:tblCellMar>
-        <w:top w:w="100.0" w:type="dxa"/>
-        <w:left w:w="100.0" w:type="dxa"/>
-        <w:bottom w:w="100.0" w:type="dxa"/>
-        <w:right w:w="100.0" w:type="dxa"/>
+        <w:top w:w="100" w:type="dxa"/>
+        <w:left w:w="100" w:type="dxa"/>
+        <w:bottom w:w="100" w:type="dxa"/>
+        <w:right w:w="100" w:type="dxa"/>
       </w:tblCellMar>
     </w:tblPr>
   </w:style>

</xml_diff>